<commit_message>
info phase documentation and update time table
</commit_message>
<xml_diff>
--- a/documentation/IPA.docx
+++ b/documentation/IPA.docx
@@ -7448,15 +7448,20 @@
       <w:pPr>
         <w:pStyle w:val="H2-ohneImpactaufInhaltsverzeichnis"/>
         <w:rPr>
+          <w:caps/>
+          <w:szCs w:val="20"/>
           <w:lang w:val="fr-CH"/>
         </w:rPr>
       </w:pPr>
-      <w:r>
-        <w:rPr>
+      <w:bookmarkStart w:id="8" w:name="_Toc529355454"/>
+      <w:r>
+        <w:rPr>
+          <w:szCs w:val="20"/>
           <w:lang w:val="fr-CH"/>
         </w:rPr>
-        <w:t>Vorkenntnisse</w:t>
-      </w:r>
+        <w:t>Neue Lerninhalte</w:t>
+      </w:r>
+      <w:bookmarkEnd w:id="8"/>
     </w:p>
     <w:p>
       <w:pPr>
@@ -7475,7 +7480,25 @@
           <w:szCs w:val="20"/>
           <w:lang w:val="fr-CH"/>
         </w:rPr>
-        <w:t>Laravel, PHP</w:t>
+        <w:t>Keine</w:t>
+      </w:r>
+      <w:r>
+        <w:rPr>
+          <w:rFonts w:asciiTheme="majorHAnsi" w:hAnsiTheme="majorHAnsi"/>
+          <w:sz w:val="20"/>
+          <w:szCs w:val="20"/>
+          <w:lang w:val="fr-CH"/>
+        </w:rPr>
+        <w:t>.</w:t>
+      </w:r>
+      <w:r>
+        <w:rPr>
+          <w:rStyle w:val="Funotenzeichen"/>
+          <w:rFonts w:asciiTheme="majorHAnsi" w:hAnsiTheme="majorHAnsi"/>
+          <w:sz w:val="20"/>
+          <w:szCs w:val="20"/>
+        </w:rPr>
+        <w:footnoteReference w:id="5"/>
       </w:r>
     </w:p>
     <w:p>
@@ -7488,14 +7511,39 @@
           <w:lang w:val="fr-CH"/>
         </w:rPr>
       </w:pPr>
-      <w:r>
-        <w:rPr>
-          <w:rFonts w:asciiTheme="majorHAnsi" w:hAnsiTheme="majorHAnsi"/>
-          <w:sz w:val="20"/>
-          <w:szCs w:val="20"/>
+    </w:p>
+    <w:p>
+      <w:pPr>
+        <w:pStyle w:val="H2-ohneImpactaufInhaltsverzeichnis"/>
+        <w:rPr>
           <w:lang w:val="fr-CH"/>
         </w:rPr>
-        <w:t>Laravel API Authentifizierung via Bearer-Token</w:t>
+      </w:pPr>
+      <w:r>
+        <w:rPr>
+          <w:lang w:val="fr-CH"/>
+        </w:rPr>
+        <w:t>Arbeiten in den letzten 6 Monaten</w:t>
+      </w:r>
+    </w:p>
+    <w:p>
+      <w:pPr>
+        <w:rPr>
+          <w:lang w:val="fr-CH"/>
+        </w:rPr>
+      </w:pPr>
+      <w:r>
+        <w:rPr>
+          <w:lang w:val="fr-CH"/>
+        </w:rPr>
+        <w:t>Ausschliesslich Aufgaben und Projekte in Laravel.</w:t>
+      </w:r>
+      <w:r>
+        <w:rPr>
+          <w:rStyle w:val="Funotenzeichen"/>
+          <w:rFonts w:asciiTheme="majorHAnsi" w:hAnsiTheme="majorHAnsi"/>
+        </w:rPr>
+        <w:footnoteReference w:id="6"/>
       </w:r>
     </w:p>
     <w:p>
@@ -7519,55 +7567,61 @@
           <w:lang w:val="fr-CH"/>
         </w:rPr>
       </w:pPr>
-      <w:r>
+    </w:p>
+    <w:p>
+      <w:pPr>
+        <w:pStyle w:val="Lauftext"/>
         <w:rPr>
           <w:rFonts w:asciiTheme="majorHAnsi" w:hAnsiTheme="majorHAnsi"/>
           <w:sz w:val="20"/>
           <w:szCs w:val="20"/>
           <w:lang w:val="fr-CH"/>
         </w:rPr>
-        <w:t>Ganze Lehrzeit verwendet</w:t>
-      </w:r>
-      <w:r>
+      </w:pPr>
+    </w:p>
+    <w:p>
+      <w:pPr>
+        <w:pStyle w:val="Lauftext"/>
         <w:rPr>
           <w:rFonts w:asciiTheme="majorHAnsi" w:hAnsiTheme="majorHAnsi"/>
           <w:sz w:val="20"/>
           <w:szCs w:val="20"/>
           <w:lang w:val="fr-CH"/>
         </w:rPr>
-        <w:t>.</w:t>
-      </w:r>
-      <w:r>
-        <w:rPr>
-          <w:rStyle w:val="Funotenzeichen"/>
-          <w:rFonts w:asciiTheme="majorHAnsi" w:hAnsiTheme="majorHAnsi"/>
-          <w:sz w:val="20"/>
-          <w:szCs w:val="20"/>
-        </w:rPr>
-        <w:footnoteReference w:id="5"/>
-      </w:r>
+      </w:pPr>
     </w:p>
     <w:p>
       <w:pPr>
         <w:pStyle w:val="Lauftext"/>
         <w:rPr>
+          <w:rFonts w:asciiTheme="majorHAnsi" w:hAnsiTheme="majorHAnsi"/>
+          <w:sz w:val="20"/>
+          <w:szCs w:val="20"/>
           <w:lang w:val="fr-CH"/>
         </w:rPr>
       </w:pPr>
     </w:p>
     <w:p>
       <w:pPr>
-        <w:pStyle w:val="H2-ohneImpactaufInhaltsverzeichnis"/>
-        <w:rPr>
+        <w:pStyle w:val="Lauftext"/>
+        <w:rPr>
+          <w:rFonts w:asciiTheme="majorHAnsi" w:hAnsiTheme="majorHAnsi"/>
+          <w:sz w:val="20"/>
+          <w:szCs w:val="20"/>
           <w:lang w:val="fr-CH"/>
         </w:rPr>
       </w:pPr>
-      <w:r>
-        <w:rPr>
+    </w:p>
+    <w:p>
+      <w:pPr>
+        <w:pStyle w:val="Lauftext"/>
+        <w:rPr>
+          <w:rFonts w:asciiTheme="majorHAnsi" w:hAnsiTheme="majorHAnsi"/>
+          <w:sz w:val="20"/>
+          <w:szCs w:val="20"/>
           <w:lang w:val="fr-CH"/>
         </w:rPr>
-        <w:t>Vorarbeiten</w:t>
-      </w:r>
+      </w:pPr>
     </w:p>
     <w:p>
       <w:pPr>
@@ -7579,146 +7633,17 @@
           <w:lang w:val="fr-CH"/>
         </w:rPr>
       </w:pPr>
-      <w:r>
+    </w:p>
+    <w:p>
+      <w:pPr>
+        <w:pStyle w:val="Lauftext"/>
         <w:rPr>
           <w:rFonts w:asciiTheme="majorHAnsi" w:hAnsiTheme="majorHAnsi"/>
           <w:sz w:val="20"/>
           <w:szCs w:val="20"/>
           <w:lang w:val="fr-CH"/>
         </w:rPr>
-        <w:t>Keine</w:t>
-      </w:r>
-      <w:r>
-        <w:rPr>
-          <w:rFonts w:asciiTheme="majorHAnsi" w:hAnsiTheme="majorHAnsi"/>
-          <w:sz w:val="20"/>
-          <w:szCs w:val="20"/>
-          <w:lang w:val="fr-CH"/>
-        </w:rPr>
-        <w:t>.</w:t>
-      </w:r>
-      <w:r>
-        <w:rPr>
-          <w:rStyle w:val="Funotenzeichen"/>
-          <w:rFonts w:asciiTheme="majorHAnsi" w:hAnsiTheme="majorHAnsi"/>
-          <w:sz w:val="20"/>
-          <w:szCs w:val="20"/>
-        </w:rPr>
-        <w:footnoteReference w:id="6"/>
-      </w:r>
-    </w:p>
-    <w:p>
-      <w:pPr>
-        <w:pStyle w:val="Lauftext"/>
-        <w:rPr>
-          <w:rFonts w:asciiTheme="majorHAnsi" w:hAnsiTheme="majorHAnsi"/>
-          <w:sz w:val="20"/>
-          <w:szCs w:val="20"/>
-          <w:lang w:val="fr-CH"/>
-        </w:rPr>
-      </w:pPr>
-    </w:p>
-    <w:p>
-      <w:pPr>
-        <w:pStyle w:val="H2-ohneImpactaufInhaltsverzeichnis"/>
-        <w:rPr>
-          <w:caps/>
-          <w:szCs w:val="20"/>
-          <w:lang w:val="fr-CH"/>
-        </w:rPr>
-      </w:pPr>
-      <w:bookmarkStart w:id="8" w:name="_Toc529355454"/>
-      <w:r>
-        <w:rPr>
-          <w:szCs w:val="20"/>
-          <w:lang w:val="fr-CH"/>
-        </w:rPr>
-        <w:t>Neue Lerninhalte</w:t>
-      </w:r>
-      <w:bookmarkEnd w:id="8"/>
-    </w:p>
-    <w:p>
-      <w:pPr>
-        <w:pStyle w:val="Lauftext"/>
-        <w:rPr>
-          <w:rFonts w:asciiTheme="majorHAnsi" w:hAnsiTheme="majorHAnsi"/>
-          <w:sz w:val="20"/>
-          <w:szCs w:val="20"/>
-          <w:lang w:val="fr-CH"/>
-        </w:rPr>
-      </w:pPr>
-      <w:r>
-        <w:rPr>
-          <w:rFonts w:asciiTheme="majorHAnsi" w:hAnsiTheme="majorHAnsi"/>
-          <w:sz w:val="20"/>
-          <w:szCs w:val="20"/>
-          <w:lang w:val="fr-CH"/>
-        </w:rPr>
-        <w:t>Keine</w:t>
-      </w:r>
-      <w:r>
-        <w:rPr>
-          <w:rFonts w:asciiTheme="majorHAnsi" w:hAnsiTheme="majorHAnsi"/>
-          <w:sz w:val="20"/>
-          <w:szCs w:val="20"/>
-          <w:lang w:val="fr-CH"/>
-        </w:rPr>
-        <w:t>.</w:t>
-      </w:r>
-      <w:r>
-        <w:rPr>
-          <w:rStyle w:val="Funotenzeichen"/>
-          <w:rFonts w:asciiTheme="majorHAnsi" w:hAnsiTheme="majorHAnsi"/>
-          <w:sz w:val="20"/>
-          <w:szCs w:val="20"/>
-        </w:rPr>
-        <w:footnoteReference w:id="7"/>
-      </w:r>
-    </w:p>
-    <w:p>
-      <w:pPr>
-        <w:pStyle w:val="Lauftext"/>
-        <w:rPr>
-          <w:rFonts w:asciiTheme="majorHAnsi" w:hAnsiTheme="majorHAnsi"/>
-          <w:sz w:val="20"/>
-          <w:szCs w:val="20"/>
-          <w:lang w:val="fr-CH"/>
-        </w:rPr>
-      </w:pPr>
-    </w:p>
-    <w:p>
-      <w:pPr>
-        <w:pStyle w:val="H2-ohneImpactaufInhaltsverzeichnis"/>
-        <w:rPr>
-          <w:lang w:val="fr-CH"/>
-        </w:rPr>
-      </w:pPr>
-      <w:r>
-        <w:rPr>
-          <w:lang w:val="fr-CH"/>
-        </w:rPr>
-        <w:t>Arbeiten in den letzten 6 Monaten</w:t>
-      </w:r>
-    </w:p>
-    <w:p>
-      <w:pPr>
-        <w:rPr>
-          <w:lang w:val="fr-CH"/>
-        </w:rPr>
-      </w:pPr>
-      <w:r>
-        <w:rPr>
-          <w:lang w:val="fr-CH"/>
-        </w:rPr>
-        <w:t>Ausschliesslich Aufgaben und Projekte in Laravel.</w:t>
-      </w:r>
-      <w:r>
-        <w:rPr>
-          <w:rStyle w:val="Funotenzeichen"/>
-          <w:rFonts w:asciiTheme="majorHAnsi" w:hAnsiTheme="majorHAnsi"/>
-        </w:rPr>
-        <w:footnoteReference w:id="8"/>
-      </w:r>
+      </w:pPr>
     </w:p>
     <w:p>
       <w:pPr>
@@ -10107,13 +10032,6 @@
     </w:p>
     <w:p>
       <w:pPr>
-        <w:rPr>
-          <w:rFonts w:asciiTheme="majorHAnsi" w:hAnsiTheme="majorHAnsi"/>
-        </w:rPr>
-      </w:pPr>
-    </w:p>
-    <w:p>
-      <w:pPr>
         <w:pStyle w:val="berschrift1"/>
         <w:rPr>
           <w:caps/>
@@ -10123,6 +10041,7 @@
       <w:bookmarkStart w:id="21" w:name="_Toc529355530"/>
       <w:bookmarkStart w:id="22" w:name="_Toc529881969"/>
       <w:r>
+        <w:lastRenderedPageBreak/>
         <w:t>Vorkenntnisse</w:t>
       </w:r>
       <w:bookmarkEnd w:id="20"/>
@@ -10144,18 +10063,69 @@
           <w:rFonts w:asciiTheme="majorHAnsi" w:hAnsiTheme="majorHAnsi"/>
           <w:sz w:val="20"/>
           <w:szCs w:val="20"/>
-          <w:lang w:val="en-IE"/>
-        </w:rPr>
-        <w:t xml:space="preserve">Lorem ipsum dolor sit amet, consectetuer adipiscing elit. Aenean commodo ligula eget dolor. </w:t>
-      </w:r>
-      <w:r>
-        <w:rPr>
-          <w:rFonts w:asciiTheme="majorHAnsi" w:hAnsiTheme="majorHAnsi"/>
-          <w:sz w:val="20"/>
-          <w:szCs w:val="20"/>
           <w:lang w:val="fr-CH"/>
         </w:rPr>
-        <w:t>Aenean massa. Cum sociis natoque penatibus et magnis dis parturient montes, nascetur ridiculus mus. Donec quam felis, ultricies nec, pellentesque eu, pretium quis, sem. Nulla consequat massa quis enim. Donec pede justo, fringilla vel, aliquet nec, vulputate eget, arcu. In enim justo, rhoncus ut, imperdiet a, venenatis vitae, justo. Nullam dictum felis eu pede mollis pretium.</w:t>
+        <w:t>Laravel, PHP</w:t>
+      </w:r>
+    </w:p>
+    <w:p>
+      <w:pPr>
+        <w:pStyle w:val="Lauftext"/>
+        <w:rPr>
+          <w:rFonts w:asciiTheme="majorHAnsi" w:hAnsiTheme="majorHAnsi"/>
+          <w:sz w:val="20"/>
+          <w:szCs w:val="20"/>
+          <w:lang w:val="fr-CH"/>
+        </w:rPr>
+      </w:pPr>
+      <w:r>
+        <w:rPr>
+          <w:rFonts w:asciiTheme="majorHAnsi" w:hAnsiTheme="majorHAnsi"/>
+          <w:sz w:val="20"/>
+          <w:szCs w:val="20"/>
+          <w:lang w:val="fr-CH"/>
+        </w:rPr>
+        <w:t>Laravel API Authentifizierung via Bearer-Token</w:t>
+      </w:r>
+    </w:p>
+    <w:p>
+      <w:pPr>
+        <w:pStyle w:val="Lauftext"/>
+        <w:rPr>
+          <w:rFonts w:asciiTheme="majorHAnsi" w:hAnsiTheme="majorHAnsi"/>
+          <w:sz w:val="20"/>
+          <w:szCs w:val="20"/>
+          <w:lang w:val="fr-CH"/>
+        </w:rPr>
+      </w:pPr>
+    </w:p>
+    <w:p>
+      <w:pPr>
+        <w:pStyle w:val="Lauftext"/>
+        <w:rPr>
+          <w:rFonts w:asciiTheme="majorHAnsi" w:hAnsiTheme="majorHAnsi"/>
+          <w:sz w:val="20"/>
+          <w:szCs w:val="20"/>
+          <w:lang w:val="fr-CH"/>
+        </w:rPr>
+      </w:pPr>
+      <w:r>
+        <w:rPr>
+          <w:rFonts w:asciiTheme="majorHAnsi" w:hAnsiTheme="majorHAnsi"/>
+          <w:sz w:val="20"/>
+          <w:szCs w:val="20"/>
+          <w:lang w:val="fr-CH"/>
+        </w:rPr>
+        <w:t>Ganze Lehrzeit verwendet</w:t>
+      </w:r>
+      <w:r>
+        <w:rPr>
+          <w:rFonts w:asciiTheme="majorHAnsi" w:hAnsiTheme="majorHAnsi"/>
+          <w:sz w:val="20"/>
+          <w:szCs w:val="20"/>
+          <w:lang w:val="fr-CH"/>
+        </w:rPr>
+        <w:t>.</w:t>
       </w:r>
       <w:r>
         <w:rPr>
@@ -10164,7 +10134,7 @@
           <w:sz w:val="20"/>
           <w:szCs w:val="20"/>
         </w:rPr>
-        <w:footnoteReference w:id="9"/>
+        <w:footnoteReference w:id="7"/>
       </w:r>
     </w:p>
     <w:p>
@@ -10225,33 +10195,15 @@
           <w:szCs w:val="20"/>
           <w:lang w:val="fr-CH"/>
         </w:rPr>
-        <w:t xml:space="preserve">Lorem ipsum dolor sit amet, consectetuer adipiscing elit. </w:t>
-      </w:r>
-      <w:r>
-        <w:rPr>
-          <w:rFonts w:asciiTheme="majorHAnsi" w:hAnsiTheme="majorHAnsi"/>
-          <w:sz w:val="20"/>
-          <w:szCs w:val="20"/>
-          <w:lang w:val="en-IE"/>
-        </w:rPr>
-        <w:t xml:space="preserve">Aenean commodo ligula eget dolor. </w:t>
-      </w:r>
-      <w:r>
-        <w:rPr>
-          <w:rFonts w:asciiTheme="majorHAnsi" w:hAnsiTheme="majorHAnsi"/>
-          <w:sz w:val="20"/>
-          <w:szCs w:val="20"/>
-          <w:lang w:val="fr-CH"/>
-        </w:rPr>
-        <w:t xml:space="preserve">Aenean massa. Cum sociis natoque penatibus et magnis dis parturient montes, nascetur ridiculus mus. Donec quam felis, ultricies nec, pellentesque eu, pretium quis, sem. Nulla consequat massa quis enim. Donec pede justo, fringilla vel, aliquet nec, vulputate eget, arcu. In enim justo, rhoncus ut, imperdiet a, venenatis vitae, justo. </w:t>
-      </w:r>
-      <w:r>
-        <w:rPr>
-          <w:rFonts w:asciiTheme="majorHAnsi" w:hAnsiTheme="majorHAnsi"/>
-          <w:sz w:val="20"/>
-          <w:szCs w:val="20"/>
-        </w:rPr>
-        <w:t>Nullam dictum felis eu pede mollis pretium.</w:t>
+        <w:t>Keine</w:t>
+      </w:r>
+      <w:r>
+        <w:rPr>
+          <w:rFonts w:asciiTheme="majorHAnsi" w:hAnsiTheme="majorHAnsi"/>
+          <w:sz w:val="20"/>
+          <w:szCs w:val="20"/>
+        </w:rPr>
+        <w:t>.</w:t>
       </w:r>
       <w:r>
         <w:rPr>
@@ -10260,7 +10212,7 @@
           <w:sz w:val="20"/>
           <w:szCs w:val="20"/>
         </w:rPr>
-        <w:footnoteReference w:id="10"/>
+        <w:footnoteReference w:id="8"/>
       </w:r>
     </w:p>
     <w:p>
@@ -10312,7 +10264,7 @@
           <w:sz w:val="20"/>
           <w:szCs w:val="20"/>
         </w:rPr>
-        <w:t>&lt;Verweis auf die Dokumentationsvorlage&gt;</w:t>
+        <w:t>Dokumentation:</w:t>
       </w:r>
     </w:p>
     <w:p>
@@ -10330,7 +10282,7 @@
           <w:sz w:val="20"/>
           <w:szCs w:val="20"/>
         </w:rPr>
-        <w:t>&lt;Verweis auf die Coding Guidelines&gt;</w:t>
+        <w:t>Vorlage der twofold AG.</w:t>
       </w:r>
     </w:p>
     <w:p>
@@ -10352,6 +10304,14 @@
           <w:szCs w:val="20"/>
         </w:rPr>
       </w:pPr>
+      <w:r>
+        <w:rPr>
+          <w:rFonts w:asciiTheme="majorHAnsi" w:hAnsiTheme="majorHAnsi"/>
+          <w:sz w:val="20"/>
+          <w:szCs w:val="20"/>
+        </w:rPr>
+        <w:t>Coding-Vorgaben:</w:t>
+      </w:r>
     </w:p>
     <w:p>
       <w:pPr>
@@ -10362,46 +10322,32 @@
           <w:szCs w:val="20"/>
         </w:rPr>
       </w:pPr>
-    </w:p>
-    <w:p>
-      <w:pPr>
-        <w:pStyle w:val="Lauftext"/>
-        <w:rPr>
-          <w:rFonts w:asciiTheme="majorHAnsi" w:hAnsiTheme="majorHAnsi"/>
-          <w:sz w:val="20"/>
-          <w:szCs w:val="20"/>
-        </w:rPr>
-      </w:pPr>
-    </w:p>
-    <w:p>
-      <w:pPr>
-        <w:pStyle w:val="Lauftext"/>
-        <w:rPr>
-          <w:rFonts w:asciiTheme="majorHAnsi" w:hAnsiTheme="majorHAnsi"/>
-          <w:sz w:val="20"/>
-          <w:szCs w:val="20"/>
-        </w:rPr>
-      </w:pPr>
-    </w:p>
-    <w:p>
-      <w:pPr>
-        <w:pStyle w:val="Lauftext"/>
-        <w:rPr>
-          <w:rFonts w:asciiTheme="majorHAnsi" w:hAnsiTheme="majorHAnsi"/>
-          <w:sz w:val="20"/>
-          <w:szCs w:val="20"/>
-        </w:rPr>
-      </w:pPr>
-    </w:p>
-    <w:p>
-      <w:pPr>
-        <w:pStyle w:val="Lauftext"/>
-        <w:rPr>
-          <w:rFonts w:asciiTheme="majorHAnsi" w:hAnsiTheme="majorHAnsi"/>
-          <w:sz w:val="20"/>
-          <w:szCs w:val="20"/>
-        </w:rPr>
-      </w:pPr>
+      <w:r>
+        <w:rPr>
+          <w:rFonts w:asciiTheme="majorHAnsi" w:hAnsiTheme="majorHAnsi"/>
+          <w:sz w:val="20"/>
+          <w:szCs w:val="20"/>
+        </w:rPr>
+        <w:t>Github zur Speicherung des Projektes online.</w:t>
+      </w:r>
+      <w:r>
+        <w:rPr>
+          <w:rStyle w:val="Funotenzeichen"/>
+          <w:rFonts w:asciiTheme="majorHAnsi" w:hAnsiTheme="majorHAnsi"/>
+          <w:sz w:val="20"/>
+          <w:szCs w:val="20"/>
+        </w:rPr>
+        <w:t xml:space="preserve"> </w:t>
+      </w:r>
+      <w:r>
+        <w:rPr>
+          <w:rStyle w:val="Funotenzeichen"/>
+          <w:rFonts w:asciiTheme="majorHAnsi" w:hAnsiTheme="majorHAnsi"/>
+          <w:sz w:val="20"/>
+          <w:szCs w:val="20"/>
+        </w:rPr>
+        <w:footnoteReference w:id="9"/>
+      </w:r>
     </w:p>
     <w:p>
       <w:pPr>
@@ -10598,16 +10544,6 @@
           <w:spacing w:val="-10"/>
           <w:kern w:val="28"/>
         </w:rPr>
-      </w:pPr>
-    </w:p>
-    <w:p>
-      <w:pPr>
-        <w:rPr>
-          <w:rFonts w:asciiTheme="majorHAnsi" w:eastAsiaTheme="majorEastAsia" w:hAnsiTheme="majorHAnsi" w:cstheme="majorBidi"/>
-          <w:b/>
-          <w:spacing w:val="-10"/>
-          <w:kern w:val="28"/>
-        </w:rPr>
         <w:sectPr>
           <w:pgSz w:w="16838" w:h="11906" w:orient="landscape" w:code="9"/>
           <w:pgMar w:top="1247" w:right="2835" w:bottom="1701" w:left="1134" w:header="567" w:footer="737" w:gutter="0"/>
@@ -10618,22 +10554,13 @@
     </w:p>
     <w:p>
       <w:pPr>
-        <w:rPr>
-          <w:rFonts w:asciiTheme="majorHAnsi" w:eastAsiaTheme="majorEastAsia" w:hAnsiTheme="majorHAnsi" w:cstheme="majorBidi"/>
-          <w:b/>
-          <w:spacing w:val="-10"/>
-          <w:kern w:val="28"/>
-        </w:rPr>
-      </w:pPr>
-    </w:p>
-    <w:p>
-      <w:pPr>
         <w:pStyle w:val="berschrift1"/>
       </w:pPr>
       <w:bookmarkStart w:id="29" w:name="_Toc529355464"/>
       <w:bookmarkStart w:id="30" w:name="_Toc529355534"/>
       <w:bookmarkStart w:id="31" w:name="_Toc529881973"/>
       <w:r>
+        <w:lastRenderedPageBreak/>
         <w:t>Arbeitsprotokoll</w:t>
       </w:r>
       <w:bookmarkEnd w:id="29"/>
@@ -11318,7 +11245,43 @@
           <w:szCs w:val="20"/>
         </w:rPr>
         <w:lastRenderedPageBreak/>
-        <w:t>Montag, xx. Monat yyyy</w:t>
+        <w:t>Dienstag</w:t>
+      </w:r>
+      <w:r>
+        <w:rPr>
+          <w:szCs w:val="20"/>
+        </w:rPr>
+        <w:t xml:space="preserve">, </w:t>
+      </w:r>
+      <w:r>
+        <w:rPr>
+          <w:szCs w:val="20"/>
+        </w:rPr>
+        <w:t>14</w:t>
+      </w:r>
+      <w:r>
+        <w:rPr>
+          <w:szCs w:val="20"/>
+        </w:rPr>
+        <w:t xml:space="preserve">. </w:t>
+      </w:r>
+      <w:r>
+        <w:rPr>
+          <w:szCs w:val="20"/>
+        </w:rPr>
+        <w:t>März</w:t>
+      </w:r>
+      <w:r>
+        <w:rPr>
+          <w:szCs w:val="20"/>
+        </w:rPr>
+        <w:t xml:space="preserve"> </w:t>
+      </w:r>
+      <w:r>
+        <w:rPr>
+          <w:szCs w:val="20"/>
+        </w:rPr>
+        <w:t>2023</w:t>
       </w:r>
     </w:p>
     <w:tbl>
@@ -17391,27 +17354,29 @@
           <w:rFonts w:asciiTheme="majorHAnsi" w:hAnsiTheme="majorHAnsi"/>
           <w:sz w:val="20"/>
           <w:szCs w:val="20"/>
-          <w:lang w:val="fr-CH"/>
-        </w:rPr>
-      </w:pPr>
-      <w:r>
-        <w:rPr>
-          <w:rFonts w:asciiTheme="majorHAnsi" w:hAnsiTheme="majorHAnsi"/>
-          <w:sz w:val="20"/>
-          <w:szCs w:val="20"/>
           <w:lang w:val="en-IE"/>
         </w:rPr>
-        <w:t xml:space="preserve">Lorem ipsum dolor sit amet, consectetuer adipiscing elit. Aenean commodo ligula eget dolor. </w:t>
-      </w:r>
-      <w:r>
-        <w:rPr>
-          <w:rFonts w:asciiTheme="majorHAnsi" w:hAnsiTheme="majorHAnsi"/>
-          <w:sz w:val="20"/>
-          <w:szCs w:val="20"/>
-          <w:lang w:val="fr-CH"/>
-        </w:rPr>
-        <w:t>Aenean massa. Cum sociis natoque penatibus et magnis dis parturient montes, nascetur ridiculus mus. Donec quam felis, ultricies nec, pellentesque eu, pretium quis, sem. Nulla consequat massa quis enim. Donec pede justo, fringilla vel, aliquet nec, vulputate eget, arcu. In enim justo, rhoncus ut, imperdiet a, venenatis vitae, justo. Nullam dictum felis eu pede mollis pretium.</w:t>
-      </w:r>
+      </w:pPr>
+      <w:r>
+        <w:rPr>
+          <w:rFonts w:asciiTheme="majorHAnsi" w:hAnsiTheme="majorHAnsi"/>
+          <w:sz w:val="20"/>
+          <w:szCs w:val="20"/>
+          <w:lang w:val="en-IE"/>
+        </w:rPr>
+        <w:t>Um Bestellungen von verschiedenen Personen für die Firma detailliert festzuhalten, soll eine Bestellungs-Übersicht erstellt werden. Ziel ist es, Bestellungen mit ihren Produkten organisiert darzustellen und Benutzern zuzuordnen. In dieser Arbeit wird zu diesem Zweck eine API entwickelt, welche diese Daten speichert und sie als JSON ausgibt. In einem späteren Schritt soll ein Frontend entwickelt werden, welche diese Daten konsumiert. Das ist jedoch nicht Teil dieser Arbeit.</w:t>
+      </w:r>
+    </w:p>
+    <w:p>
+      <w:pPr>
+        <w:pStyle w:val="Lauftext"/>
+        <w:rPr>
+          <w:rFonts w:asciiTheme="majorHAnsi" w:hAnsiTheme="majorHAnsi"/>
+          <w:sz w:val="20"/>
+          <w:szCs w:val="20"/>
+          <w:lang w:val="en-IE"/>
+        </w:rPr>
+      </w:pPr>
     </w:p>
     <w:p>
       <w:pPr>
@@ -17615,25 +17580,85 @@
           <w:sz w:val="20"/>
           <w:szCs w:val="20"/>
         </w:rPr>
-        <w:t xml:space="preserve">Lorem ipsum dolor sit amet, consectetuer adipiscing elit. </w:t>
-      </w:r>
-      <w:r>
-        <w:rPr>
-          <w:rFonts w:asciiTheme="majorHAnsi" w:hAnsiTheme="majorHAnsi"/>
-          <w:sz w:val="20"/>
-          <w:szCs w:val="20"/>
-          <w:lang w:val="en-IE"/>
-        </w:rPr>
-        <w:t xml:space="preserve">Aenean commodo ligula eget dolor. </w:t>
-      </w:r>
-      <w:r>
+        <w:t xml:space="preserve">Mit einer API sollen </w:t>
+      </w:r>
+      <w:r>
+        <w:rPr>
+          <w:rFonts w:asciiTheme="majorHAnsi" w:hAnsiTheme="majorHAnsi"/>
+          <w:sz w:val="20"/>
+          <w:szCs w:val="20"/>
+        </w:rPr>
+        <w:t>Bestellungen in Online-Shops</w:t>
+      </w:r>
+      <w:r>
+        <w:rPr>
+          <w:rFonts w:asciiTheme="majorHAnsi" w:hAnsiTheme="majorHAnsi"/>
+          <w:sz w:val="20"/>
+          <w:szCs w:val="20"/>
+        </w:rPr>
+        <w:t xml:space="preserve"> und dazu gehörige</w:t>
+      </w:r>
+      <w:r>
+        <w:rPr>
+          <w:rFonts w:asciiTheme="majorHAnsi" w:hAnsiTheme="majorHAnsi"/>
+          <w:sz w:val="20"/>
+          <w:szCs w:val="20"/>
+        </w:rPr>
+        <w:t>n</w:t>
+      </w:r>
+      <w:r>
+        <w:rPr>
+          <w:rFonts w:asciiTheme="majorHAnsi" w:hAnsiTheme="majorHAnsi"/>
+          <w:sz w:val="20"/>
+          <w:szCs w:val="20"/>
+        </w:rPr>
+        <w:t xml:space="preserve"> </w:t>
+      </w:r>
+      <w:r>
+        <w:rPr>
+          <w:rFonts w:asciiTheme="majorHAnsi" w:hAnsiTheme="majorHAnsi"/>
+          <w:sz w:val="20"/>
+          <w:szCs w:val="20"/>
+        </w:rPr>
+        <w:t>Produkte</w:t>
+      </w:r>
+      <w:r>
+        <w:rPr>
+          <w:rFonts w:asciiTheme="majorHAnsi" w:hAnsiTheme="majorHAnsi"/>
+          <w:sz w:val="20"/>
+          <w:szCs w:val="20"/>
+        </w:rPr>
+        <w:t xml:space="preserve"> erstellt und bearbeitet werden können. Die API soll das Registrieren von Benutzern erlauben. Nur registrierte Benutzer sollen Zugang zu den Endpoints der API haben.</w:t>
+      </w:r>
+    </w:p>
+    <w:p>
+      <w:pPr>
+        <w:pStyle w:val="Lauftext"/>
         <w:rPr>
           <w:rFonts w:asciiTheme="majorHAnsi" w:hAnsiTheme="majorHAnsi"/>
           <w:sz w:val="20"/>
           <w:szCs w:val="20"/>
           <w:lang w:val="fr-CH"/>
         </w:rPr>
-        <w:t>Aenean massa. Cum sociis natoque penatibus et magnis dis parturient montes, nascetur ridiculus mus. Donec quam felis, ultricies nec, pellentesque eu, pretium quis, sem. Nulla consequat massa quis enim. Donec pede justo, fringilla vel, aliquet nec, vulputate eget, arcu. In enim justo, rhoncus ut, imperdiet a, venenatis vitae, justo. Nullam dictum felis eu pede mollis pretium.</w:t>
+      </w:pPr>
+    </w:p>
+    <w:p>
+      <w:pPr>
+        <w:pStyle w:val="berschrift2"/>
+        <w:rPr>
+          <w:caps/>
+          <w:sz w:val="20"/>
+          <w:szCs w:val="20"/>
+          <w:lang w:val="fr-CH"/>
+        </w:rPr>
+      </w:pPr>
+      <w:r>
+        <w:rPr>
+          <w:sz w:val="20"/>
+          <w:szCs w:val="20"/>
+          <w:lang w:val="fr-CH"/>
+        </w:rPr>
+        <w:t>Abklärungen</w:t>
       </w:r>
     </w:p>
     <w:p>
@@ -17643,8 +17668,26 @@
           <w:rFonts w:asciiTheme="majorHAnsi" w:hAnsiTheme="majorHAnsi"/>
           <w:sz w:val="20"/>
           <w:szCs w:val="20"/>
+        </w:rPr>
+      </w:pPr>
+      <w:r>
+        <w:rPr>
+          <w:rFonts w:asciiTheme="majorHAnsi" w:hAnsiTheme="majorHAnsi"/>
+          <w:sz w:val="20"/>
+          <w:szCs w:val="20"/>
           <w:lang w:val="fr-CH"/>
         </w:rPr>
+        <w:t xml:space="preserve">Authorizierung und Datenzugang. Jeder angemeldete Benutzer hat vollen Zugang zu allen Daten. Die Produkte und Online-Shops von anderen Benutzern können für die eigenen Bestellungen verwendet werden. Es können Bestellungen von anderen Benutzern verändert und gelöscht werden. </w:t>
+      </w:r>
+    </w:p>
+    <w:p>
+      <w:pPr>
+        <w:pStyle w:val="Lauftext"/>
+        <w:rPr>
+          <w:rFonts w:asciiTheme="majorHAnsi" w:hAnsiTheme="majorHAnsi"/>
+          <w:sz w:val="20"/>
+          <w:szCs w:val="20"/>
+        </w:rPr>
       </w:pPr>
     </w:p>
     <w:p>
@@ -17654,266 +17697,168 @@
           <w:caps/>
           <w:sz w:val="20"/>
           <w:szCs w:val="20"/>
+        </w:rPr>
+      </w:pPr>
+      <w:bookmarkStart w:id="49" w:name="_Toc529881978"/>
+      <w:r>
+        <w:rPr>
+          <w:sz w:val="20"/>
+          <w:szCs w:val="20"/>
+        </w:rPr>
+        <w:t>Verstandene Aufgabenstellung und Ziel der Arbeit</w:t>
+      </w:r>
+      <w:bookmarkEnd w:id="49"/>
+    </w:p>
+    <w:p>
+      <w:pPr>
+        <w:pStyle w:val="Lauftext"/>
+        <w:rPr>
+          <w:rFonts w:asciiTheme="majorHAnsi" w:hAnsiTheme="majorHAnsi"/>
+          <w:sz w:val="20"/>
+          <w:szCs w:val="20"/>
+        </w:rPr>
+      </w:pPr>
+      <w:r>
+        <w:rPr>
+          <w:rFonts w:asciiTheme="majorHAnsi" w:hAnsiTheme="majorHAnsi"/>
+          <w:sz w:val="20"/>
+          <w:szCs w:val="20"/>
+        </w:rPr>
+        <w:t>Es muss ein sinnvolles Datenbankschema erstellt werden. Routes für die Funktionen der API und die dazugehörende Controller-Logik.</w:t>
+      </w:r>
+      <w:r>
+        <w:rPr>
+          <w:rFonts w:asciiTheme="majorHAnsi" w:hAnsiTheme="majorHAnsi"/>
+          <w:sz w:val="20"/>
+          <w:szCs w:val="20"/>
+        </w:rPr>
+        <w:t xml:space="preserve"> Es sollen Antworten in JSON zurückgegeben werden.</w:t>
+      </w:r>
+    </w:p>
+    <w:p>
+      <w:pPr>
+        <w:pStyle w:val="Lauftext"/>
+        <w:rPr>
+          <w:rFonts w:asciiTheme="majorHAnsi" w:hAnsiTheme="majorHAnsi"/>
+          <w:sz w:val="20"/>
+          <w:szCs w:val="20"/>
+        </w:rPr>
+      </w:pPr>
+    </w:p>
+    <w:p>
+      <w:pPr>
+        <w:pStyle w:val="berschrift2"/>
+        <w:rPr>
+          <w:sz w:val="20"/>
+          <w:szCs w:val="20"/>
+        </w:rPr>
+      </w:pPr>
+      <w:bookmarkStart w:id="50" w:name="_Toc529881979"/>
+      <w:r>
+        <w:rPr>
+          <w:sz w:val="20"/>
+          <w:szCs w:val="20"/>
+        </w:rPr>
+        <w:t>Verfeinerung des Auftrages</w:t>
+      </w:r>
+      <w:bookmarkEnd w:id="50"/>
+    </w:p>
+    <w:p>
+      <w:r>
+        <w:t xml:space="preserve">Es ist ein Bildupload für Produkte erforderlich. Ich werde das mit einer Speicherung von URLs in der Datenbank und dem Speichern von Bildern auf dem Server lösen. Das ist das </w:t>
+      </w:r>
+      <w:r>
+        <w:t>Standardvorgehen</w:t>
+      </w:r>
+      <w:r>
+        <w:t xml:space="preserve"> mit Laravel, anstatt der Benutzung eines Blobs. </w:t>
+      </w:r>
+    </w:p>
+    <w:p>
+      <w:r>
+        <w:t>Aus praktischen Gründen würde könnte man argumentieren, dass Redundanzen in der Datenbank die Logik vereinfach würden. Ich habe mich dagegen entschieden, weil die dritte Normalform eine Vorgabe ist.</w:t>
+      </w:r>
+    </w:p>
+    <w:p>
+      <w:r>
+        <w:t>Für die Filterung und Sortierung von Modellen existiert ein Framework, das in Laravel integriert werden kann. Es heisst Scout. Dieses ist jedoch sehr umfangreich und daher aufwendig zu implementieren. Da ich nur sehr wenige solche Endpoints habe, habe ich mich gegen die Verwendung entschieden.</w:t>
+      </w:r>
+    </w:p>
+    <w:p>
+      <w:pPr>
+        <w:pStyle w:val="Lauftext"/>
+        <w:rPr>
+          <w:rFonts w:asciiTheme="majorHAnsi" w:hAnsiTheme="majorHAnsi"/>
+          <w:sz w:val="20"/>
+          <w:szCs w:val="20"/>
+        </w:rPr>
+      </w:pPr>
+    </w:p>
+    <w:p>
+      <w:pPr>
+        <w:pStyle w:val="berschrift2"/>
+        <w:rPr>
+          <w:caps/>
+          <w:sz w:val="20"/>
+          <w:szCs w:val="20"/>
+        </w:rPr>
+      </w:pPr>
+      <w:bookmarkStart w:id="51" w:name="_Toc529881980"/>
+      <w:r>
+        <w:rPr>
+          <w:sz w:val="20"/>
+          <w:szCs w:val="20"/>
+        </w:rPr>
+        <w:t>Projektumfeld und Systemgrenzen</w:t>
+      </w:r>
+      <w:bookmarkEnd w:id="51"/>
+    </w:p>
+    <w:p>
+      <w:pPr>
+        <w:pStyle w:val="Lauftext"/>
+        <w:rPr>
+          <w:rFonts w:asciiTheme="majorHAnsi" w:hAnsiTheme="majorHAnsi"/>
+          <w:sz w:val="20"/>
+          <w:szCs w:val="20"/>
+        </w:rPr>
+      </w:pPr>
+      <w:r>
+        <w:rPr>
+          <w:rFonts w:asciiTheme="majorHAnsi" w:hAnsiTheme="majorHAnsi"/>
+          <w:sz w:val="20"/>
+          <w:szCs w:val="20"/>
+        </w:rPr>
+        <w:t>Die API läuft auf einem XAMPP Server und soll Lokal auf demselben Computer verfügbar sein. Der Zugriff erfolgt über den Browser via Localhost.</w:t>
+      </w:r>
+      <w:r>
+        <w:rPr>
+          <w:rFonts w:asciiTheme="majorHAnsi" w:hAnsiTheme="majorHAnsi"/>
+          <w:sz w:val="20"/>
+          <w:szCs w:val="20"/>
+        </w:rPr>
+        <w:t xml:space="preserve"> Zu diesem Zeitpukt ist keine Veröffentlichung geplant.</w:t>
+      </w:r>
+    </w:p>
+    <w:p>
+      <w:pPr>
+        <w:pStyle w:val="Lauftext"/>
+        <w:rPr>
+          <w:rFonts w:asciiTheme="majorHAnsi" w:hAnsiTheme="majorHAnsi"/>
+          <w:sz w:val="20"/>
+          <w:szCs w:val="20"/>
+        </w:rPr>
+      </w:pPr>
+    </w:p>
+    <w:p>
+      <w:pPr>
+        <w:pStyle w:val="Lauftext"/>
+        <w:rPr>
+          <w:rFonts w:asciiTheme="majorHAnsi" w:hAnsiTheme="majorHAnsi"/>
+          <w:sz w:val="20"/>
+          <w:szCs w:val="20"/>
           <w:lang w:val="fr-CH"/>
         </w:rPr>
       </w:pPr>
-      <w:r>
-        <w:rPr>
-          <w:sz w:val="20"/>
-          <w:szCs w:val="20"/>
-          <w:lang w:val="fr-CH"/>
-        </w:rPr>
-        <w:t>Abklärungen</w:t>
-      </w:r>
-    </w:p>
-    <w:p>
-      <w:pPr>
-        <w:pStyle w:val="Lauftext"/>
-        <w:rPr>
-          <w:rFonts w:asciiTheme="majorHAnsi" w:hAnsiTheme="majorHAnsi"/>
-          <w:sz w:val="20"/>
-          <w:szCs w:val="20"/>
-        </w:rPr>
-      </w:pPr>
-      <w:r>
-        <w:rPr>
-          <w:rFonts w:asciiTheme="majorHAnsi" w:hAnsiTheme="majorHAnsi"/>
-          <w:sz w:val="20"/>
-          <w:szCs w:val="20"/>
-          <w:lang w:val="fr-CH"/>
-        </w:rPr>
-        <w:t xml:space="preserve">Lorem ipsum dolor sit amet, consectetuer adipiscing elit. </w:t>
-      </w:r>
-      <w:r>
-        <w:rPr>
-          <w:rFonts w:asciiTheme="majorHAnsi" w:hAnsiTheme="majorHAnsi"/>
-          <w:sz w:val="20"/>
-          <w:szCs w:val="20"/>
-          <w:lang w:val="en-IE"/>
-        </w:rPr>
-        <w:t xml:space="preserve">Aenean commodo ligula eget dolor. </w:t>
-      </w:r>
-      <w:r>
-        <w:rPr>
-          <w:rFonts w:asciiTheme="majorHAnsi" w:hAnsiTheme="majorHAnsi"/>
-          <w:sz w:val="20"/>
-          <w:szCs w:val="20"/>
-          <w:lang w:val="fr-CH"/>
-        </w:rPr>
-        <w:t xml:space="preserve">Aenean massa. Cum sociis natoque penatibus et magnis dis parturient montes, nascetur ridiculus mus. Donec quam felis, ultricies nec, pellentesque eu, pretium quis, sem. Nulla consequat massa quis enim. Donec pede justo, fringilla vel, aliquet nec, vulputate eget, arcu. In enim justo, rhoncus ut, imperdiet a, venenatis vitae, justo. </w:t>
-      </w:r>
-      <w:r>
-        <w:rPr>
-          <w:rFonts w:asciiTheme="majorHAnsi" w:hAnsiTheme="majorHAnsi"/>
-          <w:sz w:val="20"/>
-          <w:szCs w:val="20"/>
-        </w:rPr>
-        <w:t>Nullam dictum felis eu pede mollis pretium.</w:t>
-      </w:r>
-    </w:p>
-    <w:p>
-      <w:pPr>
-        <w:pStyle w:val="Lauftext"/>
-        <w:rPr>
-          <w:rFonts w:asciiTheme="majorHAnsi" w:hAnsiTheme="majorHAnsi"/>
-          <w:sz w:val="20"/>
-          <w:szCs w:val="20"/>
-        </w:rPr>
-      </w:pPr>
-    </w:p>
-    <w:p>
-      <w:pPr>
-        <w:pStyle w:val="berschrift2"/>
-        <w:rPr>
-          <w:caps/>
-          <w:sz w:val="20"/>
-          <w:szCs w:val="20"/>
-        </w:rPr>
-      </w:pPr>
-      <w:bookmarkStart w:id="49" w:name="_Toc529881978"/>
-      <w:r>
-        <w:rPr>
-          <w:sz w:val="20"/>
-          <w:szCs w:val="20"/>
-        </w:rPr>
-        <w:t>Verstandene Aufgabenstellung und Ziel der Arbeit</w:t>
-      </w:r>
-      <w:bookmarkEnd w:id="49"/>
-    </w:p>
-    <w:p>
-      <w:pPr>
-        <w:pStyle w:val="Lauftext"/>
-        <w:rPr>
-          <w:rFonts w:asciiTheme="majorHAnsi" w:hAnsiTheme="majorHAnsi"/>
-          <w:sz w:val="20"/>
-          <w:szCs w:val="20"/>
-        </w:rPr>
-      </w:pPr>
-      <w:r>
-        <w:rPr>
-          <w:rFonts w:asciiTheme="majorHAnsi" w:hAnsiTheme="majorHAnsi"/>
-          <w:sz w:val="20"/>
-          <w:szCs w:val="20"/>
-          <w:lang w:val="en-IE"/>
-        </w:rPr>
-        <w:t xml:space="preserve">Lorem ipsum dolor sit amet, consectetuer adipiscing elit. Aenean commodo ligula eget dolor. </w:t>
-      </w:r>
-      <w:r>
-        <w:rPr>
-          <w:rFonts w:asciiTheme="majorHAnsi" w:hAnsiTheme="majorHAnsi"/>
-          <w:sz w:val="20"/>
-          <w:szCs w:val="20"/>
-          <w:lang w:val="fr-CH"/>
-        </w:rPr>
-        <w:t xml:space="preserve">Aenean massa. Cum sociis natoque penatibus et magnis dis parturient montes, nascetur ridiculus mus. Donec quam felis, ultricies nec, pellentesque eu, pretium quis, sem. Nulla consequat massa quis enim. Donec pede justo, fringilla vel, aliquet nec, vulputate eget, arcu. In enim justo, rhoncus ut, imperdiet a, venenatis vitae, justo. </w:t>
-      </w:r>
-      <w:r>
-        <w:rPr>
-          <w:rFonts w:asciiTheme="majorHAnsi" w:hAnsiTheme="majorHAnsi"/>
-          <w:sz w:val="20"/>
-          <w:szCs w:val="20"/>
-        </w:rPr>
-        <w:t>Nullam dictum felis eu pede mollis pretium.</w:t>
-      </w:r>
-    </w:p>
-    <w:p>
-      <w:pPr>
-        <w:pStyle w:val="Lauftext"/>
-        <w:rPr>
-          <w:rFonts w:asciiTheme="majorHAnsi" w:hAnsiTheme="majorHAnsi"/>
-          <w:sz w:val="20"/>
-          <w:szCs w:val="20"/>
-        </w:rPr>
-      </w:pPr>
-    </w:p>
-    <w:p>
-      <w:pPr>
-        <w:pStyle w:val="berschrift2"/>
-        <w:rPr>
-          <w:caps/>
-          <w:sz w:val="20"/>
-          <w:szCs w:val="20"/>
-        </w:rPr>
-      </w:pPr>
-      <w:bookmarkStart w:id="50" w:name="_Toc529881979"/>
-      <w:r>
-        <w:rPr>
-          <w:sz w:val="20"/>
-          <w:szCs w:val="20"/>
-        </w:rPr>
-        <w:t>Verfeinerung des Auftrages</w:t>
-      </w:r>
-      <w:bookmarkEnd w:id="50"/>
-    </w:p>
-    <w:p>
-      <w:pPr>
-        <w:pStyle w:val="Lauftext"/>
-        <w:rPr>
-          <w:rFonts w:asciiTheme="majorHAnsi" w:hAnsiTheme="majorHAnsi"/>
-          <w:sz w:val="20"/>
-          <w:szCs w:val="20"/>
-        </w:rPr>
-      </w:pPr>
-      <w:r>
-        <w:rPr>
-          <w:rFonts w:asciiTheme="majorHAnsi" w:hAnsiTheme="majorHAnsi"/>
-          <w:sz w:val="20"/>
-          <w:szCs w:val="20"/>
-        </w:rPr>
-        <w:t xml:space="preserve">Lorem ipsum dolor sit amet, consectetuer adipiscing elit. </w:t>
-      </w:r>
-      <w:r>
-        <w:rPr>
-          <w:rFonts w:asciiTheme="majorHAnsi" w:hAnsiTheme="majorHAnsi"/>
-          <w:sz w:val="20"/>
-          <w:szCs w:val="20"/>
-          <w:lang w:val="en-IE"/>
-        </w:rPr>
-        <w:t xml:space="preserve">Aenean commodo ligula eget dolor. </w:t>
-      </w:r>
-      <w:r>
-        <w:rPr>
-          <w:rFonts w:asciiTheme="majorHAnsi" w:hAnsiTheme="majorHAnsi"/>
-          <w:sz w:val="20"/>
-          <w:szCs w:val="20"/>
-          <w:lang w:val="fr-CH"/>
-        </w:rPr>
-        <w:t xml:space="preserve">Aenean massa. Cum sociis natoque penatibus et magnis dis parturient montes, nascetur ridiculus mus. Donec quam felis, ultricies nec, pellentesque eu, pretium quis, sem. Nulla consequat massa quis enim. Donec pede justo, fringilla vel, aliquet nec, vulputate eget, arcu. In enim justo, rhoncus ut, imperdiet a, venenatis vitae, justo. </w:t>
-      </w:r>
-      <w:r>
-        <w:rPr>
-          <w:rFonts w:asciiTheme="majorHAnsi" w:hAnsiTheme="majorHAnsi"/>
-          <w:sz w:val="20"/>
-          <w:szCs w:val="20"/>
-        </w:rPr>
-        <w:t>Nullam dictum felis eu pede mollis pretium.</w:t>
-      </w:r>
-    </w:p>
-    <w:p>
-      <w:pPr>
-        <w:pStyle w:val="Lauftext"/>
-        <w:rPr>
-          <w:rFonts w:asciiTheme="majorHAnsi" w:hAnsiTheme="majorHAnsi"/>
-          <w:sz w:val="20"/>
-          <w:szCs w:val="20"/>
-        </w:rPr>
-      </w:pPr>
-    </w:p>
-    <w:p>
-      <w:pPr>
-        <w:pStyle w:val="berschrift2"/>
-        <w:rPr>
-          <w:caps/>
-          <w:sz w:val="20"/>
-          <w:szCs w:val="20"/>
-        </w:rPr>
-      </w:pPr>
-      <w:bookmarkStart w:id="51" w:name="_Toc529881980"/>
-      <w:r>
-        <w:rPr>
-          <w:sz w:val="20"/>
-          <w:szCs w:val="20"/>
-        </w:rPr>
-        <w:t>Projektumfeld und Systemgrenzen</w:t>
-      </w:r>
-      <w:bookmarkEnd w:id="51"/>
-    </w:p>
-    <w:p>
-      <w:pPr>
-        <w:pStyle w:val="Lauftext"/>
-        <w:rPr>
-          <w:rFonts w:asciiTheme="majorHAnsi" w:hAnsiTheme="majorHAnsi"/>
-          <w:sz w:val="20"/>
-          <w:szCs w:val="20"/>
-          <w:lang w:val="fr-CH"/>
-        </w:rPr>
-      </w:pPr>
-      <w:r>
-        <w:rPr>
-          <w:rFonts w:asciiTheme="majorHAnsi" w:hAnsiTheme="majorHAnsi"/>
-          <w:sz w:val="20"/>
-          <w:szCs w:val="20"/>
-        </w:rPr>
-        <w:t xml:space="preserve">Lorem ipsum dolor sit amet, consectetuer adipiscing elit. </w:t>
-      </w:r>
-      <w:r>
-        <w:rPr>
-          <w:rFonts w:asciiTheme="majorHAnsi" w:hAnsiTheme="majorHAnsi"/>
-          <w:sz w:val="20"/>
-          <w:szCs w:val="20"/>
-          <w:lang w:val="en-IE"/>
-        </w:rPr>
-        <w:t xml:space="preserve">Aenean commodo ligula eget dolor. </w:t>
-      </w:r>
-      <w:r>
-        <w:rPr>
-          <w:rFonts w:asciiTheme="majorHAnsi" w:hAnsiTheme="majorHAnsi"/>
-          <w:sz w:val="20"/>
-          <w:szCs w:val="20"/>
-          <w:lang w:val="fr-CH"/>
-        </w:rPr>
-        <w:t>Aenean massa. Cum sociis natoque penatibus et magnis dis parturient montes, nascetur ridiculus mus. Donec quam felis, ultricies nec, pellentesque eu, pretium quis, sem. Nulla consequat massa quis enim. Donec pede justo, fringilla vel, aliquet nec, vulputate eget, arcu. In enim justo, rhoncus ut, imperdiet a, venenatis vitae, justo. Nullam dictum felis eu pede mollis pretium.</w:t>
-      </w:r>
       <w:r>
         <w:rPr>
           <w:rFonts w:asciiTheme="majorHAnsi" w:hAnsiTheme="majorHAnsi"/>
@@ -17976,35 +17921,159 @@
           <w:rFonts w:asciiTheme="majorHAnsi" w:hAnsiTheme="majorHAnsi"/>
           <w:sz w:val="20"/>
           <w:szCs w:val="20"/>
-          <w:lang w:val="fr-CH"/>
-        </w:rPr>
-        <w:t xml:space="preserve">Lorem ipsum dolor sit amet, consectetuer adipiscing elit. </w:t>
-      </w:r>
-      <w:r>
-        <w:rPr>
-          <w:rFonts w:asciiTheme="majorHAnsi" w:hAnsiTheme="majorHAnsi"/>
-          <w:sz w:val="20"/>
-          <w:szCs w:val="20"/>
-          <w:lang w:val="en-IE"/>
-        </w:rPr>
-        <w:t xml:space="preserve">Aenean commodo ligula eget dolor. </w:t>
-      </w:r>
-      <w:r>
-        <w:rPr>
-          <w:rFonts w:asciiTheme="majorHAnsi" w:hAnsiTheme="majorHAnsi"/>
-          <w:sz w:val="20"/>
-          <w:szCs w:val="20"/>
-          <w:lang w:val="fr-CH"/>
-        </w:rPr>
-        <w:t xml:space="preserve">Aenean massa. Cum sociis natoque penatibus et magnis dis parturient montes, nascetur ridiculus mus. Donec quam felis, ultricies nec, pellentesque eu, pretium quis, sem. Nulla consequat massa quis enim. Donec pede justo, fringilla vel, aliquet nec, vulputate eget, arcu. In enim justo, rhoncus ut, imperdiet a, venenatis vitae, justo. </w:t>
-      </w:r>
-      <w:r>
-        <w:rPr>
-          <w:rFonts w:asciiTheme="majorHAnsi" w:hAnsiTheme="majorHAnsi"/>
-          <w:sz w:val="20"/>
-          <w:szCs w:val="20"/>
-        </w:rPr>
-        <w:t>Nullam dictum felis eu pede mollis pretium.</w:t>
+        </w:rPr>
+        <w:t>Das Vorgehen während der IPA wird in die Schritte der IPERKA-Projektmanagementmethode eingeteilt.</w:t>
+      </w:r>
+      <w:r>
+        <w:rPr>
+          <w:rStyle w:val="Funotenzeichen"/>
+          <w:rFonts w:asciiTheme="majorHAnsi" w:hAnsiTheme="majorHAnsi"/>
+          <w:sz w:val="20"/>
+          <w:szCs w:val="20"/>
+        </w:rPr>
+        <w:t xml:space="preserve"> </w:t>
+      </w:r>
+    </w:p>
+    <w:p>
+      <w:pPr>
+        <w:pStyle w:val="Lauftext"/>
+        <w:rPr>
+          <w:rFonts w:asciiTheme="majorHAnsi" w:hAnsiTheme="majorHAnsi"/>
+          <w:sz w:val="20"/>
+          <w:szCs w:val="20"/>
+        </w:rPr>
+      </w:pPr>
+    </w:p>
+    <w:p>
+      <w:pPr>
+        <w:pStyle w:val="Lauftext"/>
+        <w:numPr>
+          <w:ilvl w:val="0"/>
+          <w:numId w:val="49"/>
+        </w:numPr>
+        <w:rPr>
+          <w:rFonts w:asciiTheme="majorHAnsi" w:hAnsiTheme="majorHAnsi"/>
+          <w:sz w:val="20"/>
+          <w:szCs w:val="20"/>
+        </w:rPr>
+      </w:pPr>
+      <w:r>
+        <w:rPr>
+          <w:rFonts w:asciiTheme="majorHAnsi" w:hAnsiTheme="majorHAnsi"/>
+          <w:sz w:val="20"/>
+          <w:szCs w:val="20"/>
+        </w:rPr>
+        <w:t>Informieren</w:t>
+      </w:r>
+    </w:p>
+    <w:p>
+      <w:pPr>
+        <w:pStyle w:val="Lauftext"/>
+        <w:numPr>
+          <w:ilvl w:val="0"/>
+          <w:numId w:val="49"/>
+        </w:numPr>
+        <w:rPr>
+          <w:rFonts w:asciiTheme="majorHAnsi" w:hAnsiTheme="majorHAnsi"/>
+          <w:sz w:val="20"/>
+          <w:szCs w:val="20"/>
+        </w:rPr>
+      </w:pPr>
+      <w:r>
+        <w:rPr>
+          <w:rFonts w:asciiTheme="majorHAnsi" w:hAnsiTheme="majorHAnsi"/>
+          <w:sz w:val="20"/>
+          <w:szCs w:val="20"/>
+        </w:rPr>
+        <w:t>Planen</w:t>
+      </w:r>
+    </w:p>
+    <w:p>
+      <w:pPr>
+        <w:pStyle w:val="Lauftext"/>
+        <w:numPr>
+          <w:ilvl w:val="0"/>
+          <w:numId w:val="49"/>
+        </w:numPr>
+        <w:rPr>
+          <w:rFonts w:asciiTheme="majorHAnsi" w:hAnsiTheme="majorHAnsi"/>
+          <w:sz w:val="20"/>
+          <w:szCs w:val="20"/>
+        </w:rPr>
+      </w:pPr>
+      <w:r>
+        <w:rPr>
+          <w:rFonts w:asciiTheme="majorHAnsi" w:hAnsiTheme="majorHAnsi"/>
+          <w:sz w:val="20"/>
+          <w:szCs w:val="20"/>
+        </w:rPr>
+        <w:t>Entscheiden</w:t>
+      </w:r>
+    </w:p>
+    <w:p>
+      <w:pPr>
+        <w:pStyle w:val="Lauftext"/>
+        <w:numPr>
+          <w:ilvl w:val="0"/>
+          <w:numId w:val="49"/>
+        </w:numPr>
+        <w:rPr>
+          <w:rFonts w:asciiTheme="majorHAnsi" w:hAnsiTheme="majorHAnsi"/>
+          <w:sz w:val="20"/>
+          <w:szCs w:val="20"/>
+        </w:rPr>
+      </w:pPr>
+      <w:r>
+        <w:rPr>
+          <w:rFonts w:asciiTheme="majorHAnsi" w:hAnsiTheme="majorHAnsi"/>
+          <w:sz w:val="20"/>
+          <w:szCs w:val="20"/>
+        </w:rPr>
+        <w:t>Realisieren</w:t>
+      </w:r>
+    </w:p>
+    <w:p>
+      <w:pPr>
+        <w:pStyle w:val="Lauftext"/>
+        <w:numPr>
+          <w:ilvl w:val="0"/>
+          <w:numId w:val="49"/>
+        </w:numPr>
+        <w:rPr>
+          <w:rFonts w:asciiTheme="majorHAnsi" w:hAnsiTheme="majorHAnsi"/>
+          <w:sz w:val="20"/>
+          <w:szCs w:val="20"/>
+        </w:rPr>
+      </w:pPr>
+      <w:r>
+        <w:rPr>
+          <w:rFonts w:asciiTheme="majorHAnsi" w:hAnsiTheme="majorHAnsi"/>
+          <w:sz w:val="20"/>
+          <w:szCs w:val="20"/>
+        </w:rPr>
+        <w:t>Kontrollieren</w:t>
+      </w:r>
+    </w:p>
+    <w:p>
+      <w:pPr>
+        <w:pStyle w:val="Lauftext"/>
+        <w:numPr>
+          <w:ilvl w:val="0"/>
+          <w:numId w:val="49"/>
+        </w:numPr>
+        <w:rPr>
+          <w:rFonts w:asciiTheme="majorHAnsi" w:hAnsiTheme="majorHAnsi"/>
+          <w:sz w:val="20"/>
+          <w:szCs w:val="20"/>
+        </w:rPr>
+      </w:pPr>
+      <w:r>
+        <w:rPr>
+          <w:rFonts w:asciiTheme="majorHAnsi" w:hAnsiTheme="majorHAnsi"/>
+          <w:sz w:val="20"/>
+          <w:szCs w:val="20"/>
+        </w:rPr>
+        <w:t>Auswerten</w:t>
       </w:r>
     </w:p>
     <w:p>
@@ -18192,6 +18261,14 @@
                 <w:szCs w:val="20"/>
               </w:rPr>
             </w:pPr>
+            <w:r>
+              <w:rPr>
+                <w:rFonts w:asciiTheme="majorHAnsi" w:hAnsiTheme="majorHAnsi"/>
+                <w:sz w:val="20"/>
+                <w:szCs w:val="20"/>
+              </w:rPr>
+              <w:t>Datenbank planen</w:t>
+            </w:r>
           </w:p>
         </w:tc>
         <w:tc>
@@ -18210,6 +18287,14 @@
                 <w:szCs w:val="20"/>
               </w:rPr>
             </w:pPr>
+            <w:r>
+              <w:rPr>
+                <w:rFonts w:asciiTheme="majorHAnsi" w:hAnsiTheme="majorHAnsi"/>
+                <w:sz w:val="20"/>
+                <w:szCs w:val="20"/>
+              </w:rPr>
+              <w:t>Sehr hoch</w:t>
+            </w:r>
           </w:p>
         </w:tc>
       </w:tr>
@@ -18230,6 +18315,14 @@
                 <w:szCs w:val="20"/>
               </w:rPr>
             </w:pPr>
+            <w:r>
+              <w:rPr>
+                <w:rFonts w:asciiTheme="majorHAnsi" w:hAnsiTheme="majorHAnsi"/>
+                <w:sz w:val="20"/>
+                <w:szCs w:val="20"/>
+              </w:rPr>
+              <w:t>Endpoints planen</w:t>
+            </w:r>
           </w:p>
         </w:tc>
         <w:tc>
@@ -18248,6 +18341,14 @@
                 <w:szCs w:val="20"/>
               </w:rPr>
             </w:pPr>
+            <w:r>
+              <w:rPr>
+                <w:rFonts w:asciiTheme="majorHAnsi" w:hAnsiTheme="majorHAnsi"/>
+                <w:sz w:val="20"/>
+                <w:szCs w:val="20"/>
+              </w:rPr>
+              <w:t>Sehr hoch</w:t>
+            </w:r>
           </w:p>
         </w:tc>
       </w:tr>
@@ -18268,6 +18369,14 @@
                 <w:szCs w:val="20"/>
               </w:rPr>
             </w:pPr>
+            <w:r>
+              <w:rPr>
+                <w:rFonts w:asciiTheme="majorHAnsi" w:hAnsiTheme="majorHAnsi"/>
+                <w:sz w:val="20"/>
+                <w:szCs w:val="20"/>
+              </w:rPr>
+              <w:t>Usecases beschreiben</w:t>
+            </w:r>
           </w:p>
         </w:tc>
         <w:tc>
@@ -18287,6 +18396,234 @@
                 <w:szCs w:val="20"/>
               </w:rPr>
             </w:pPr>
+            <w:r>
+              <w:rPr>
+                <w:rFonts w:asciiTheme="majorHAnsi" w:hAnsiTheme="majorHAnsi"/>
+                <w:sz w:val="20"/>
+                <w:szCs w:val="20"/>
+              </w:rPr>
+              <w:t>Niedrig</w:t>
+            </w:r>
+          </w:p>
+        </w:tc>
+      </w:tr>
+      <w:tr>
+        <w:tc>
+          <w:tcPr>
+            <w:tcW w:w="4048" w:type="dxa"/>
+            <w:tcBorders>
+              <w:left w:val="nil"/>
+            </w:tcBorders>
+          </w:tcPr>
+          <w:p>
+            <w:pPr>
+              <w:pStyle w:val="Lauftext"/>
+              <w:rPr>
+                <w:rFonts w:asciiTheme="majorHAnsi" w:hAnsiTheme="majorHAnsi"/>
+                <w:sz w:val="20"/>
+                <w:szCs w:val="20"/>
+              </w:rPr>
+            </w:pPr>
+            <w:r>
+              <w:rPr>
+                <w:rFonts w:asciiTheme="majorHAnsi" w:hAnsiTheme="majorHAnsi"/>
+                <w:sz w:val="20"/>
+                <w:szCs w:val="20"/>
+              </w:rPr>
+              <w:t>Authentifizierung sicherstellen</w:t>
+            </w:r>
+          </w:p>
+        </w:tc>
+        <w:tc>
+          <w:tcPr>
+            <w:tcW w:w="4049" w:type="dxa"/>
+            <w:tcBorders>
+              <w:right w:val="nil"/>
+            </w:tcBorders>
+          </w:tcPr>
+          <w:p>
+            <w:pPr>
+              <w:pStyle w:val="Lauftext"/>
+              <w:keepNext/>
+              <w:rPr>
+                <w:rFonts w:asciiTheme="majorHAnsi" w:hAnsiTheme="majorHAnsi"/>
+                <w:sz w:val="20"/>
+                <w:szCs w:val="20"/>
+              </w:rPr>
+            </w:pPr>
+            <w:r>
+              <w:rPr>
+                <w:rFonts w:asciiTheme="majorHAnsi" w:hAnsiTheme="majorHAnsi"/>
+                <w:sz w:val="20"/>
+                <w:szCs w:val="20"/>
+              </w:rPr>
+              <w:t>Hoch</w:t>
+            </w:r>
+          </w:p>
+        </w:tc>
+      </w:tr>
+      <w:tr>
+        <w:tc>
+          <w:tcPr>
+            <w:tcW w:w="4048" w:type="dxa"/>
+            <w:tcBorders>
+              <w:left w:val="nil"/>
+            </w:tcBorders>
+          </w:tcPr>
+          <w:p>
+            <w:pPr>
+              <w:pStyle w:val="Lauftext"/>
+              <w:rPr>
+                <w:rFonts w:asciiTheme="majorHAnsi" w:hAnsiTheme="majorHAnsi"/>
+                <w:sz w:val="20"/>
+                <w:szCs w:val="20"/>
+              </w:rPr>
+            </w:pPr>
+            <w:r>
+              <w:rPr>
+                <w:rFonts w:asciiTheme="majorHAnsi" w:hAnsiTheme="majorHAnsi"/>
+                <w:sz w:val="20"/>
+                <w:szCs w:val="20"/>
+              </w:rPr>
+              <w:t>Swagger implementieren</w:t>
+            </w:r>
+          </w:p>
+        </w:tc>
+        <w:tc>
+          <w:tcPr>
+            <w:tcW w:w="4049" w:type="dxa"/>
+            <w:tcBorders>
+              <w:right w:val="nil"/>
+            </w:tcBorders>
+          </w:tcPr>
+          <w:p>
+            <w:pPr>
+              <w:pStyle w:val="Lauftext"/>
+              <w:keepNext/>
+              <w:rPr>
+                <w:rFonts w:asciiTheme="majorHAnsi" w:hAnsiTheme="majorHAnsi"/>
+                <w:sz w:val="20"/>
+                <w:szCs w:val="20"/>
+              </w:rPr>
+            </w:pPr>
+            <w:r>
+              <w:rPr>
+                <w:rFonts w:asciiTheme="majorHAnsi" w:hAnsiTheme="majorHAnsi"/>
+                <w:sz w:val="20"/>
+                <w:szCs w:val="20"/>
+              </w:rPr>
+              <w:t>Hoch</w:t>
+            </w:r>
+          </w:p>
+        </w:tc>
+      </w:tr>
+      <w:tr>
+        <w:tc>
+          <w:tcPr>
+            <w:tcW w:w="4048" w:type="dxa"/>
+            <w:tcBorders>
+              <w:left w:val="nil"/>
+            </w:tcBorders>
+          </w:tcPr>
+          <w:p>
+            <w:pPr>
+              <w:pStyle w:val="Lauftext"/>
+              <w:rPr>
+                <w:rFonts w:asciiTheme="majorHAnsi" w:hAnsiTheme="majorHAnsi"/>
+                <w:sz w:val="20"/>
+                <w:szCs w:val="20"/>
+              </w:rPr>
+            </w:pPr>
+            <w:r>
+              <w:rPr>
+                <w:rFonts w:asciiTheme="majorHAnsi" w:hAnsiTheme="majorHAnsi"/>
+                <w:sz w:val="20"/>
+                <w:szCs w:val="20"/>
+              </w:rPr>
+              <w:t>Tests durchführen</w:t>
+            </w:r>
+          </w:p>
+        </w:tc>
+        <w:tc>
+          <w:tcPr>
+            <w:tcW w:w="4049" w:type="dxa"/>
+            <w:tcBorders>
+              <w:right w:val="nil"/>
+            </w:tcBorders>
+          </w:tcPr>
+          <w:p>
+            <w:pPr>
+              <w:pStyle w:val="Lauftext"/>
+              <w:keepNext/>
+              <w:rPr>
+                <w:rFonts w:asciiTheme="majorHAnsi" w:hAnsiTheme="majorHAnsi"/>
+                <w:sz w:val="20"/>
+                <w:szCs w:val="20"/>
+              </w:rPr>
+            </w:pPr>
+            <w:r>
+              <w:rPr>
+                <w:rFonts w:asciiTheme="majorHAnsi" w:hAnsiTheme="majorHAnsi"/>
+                <w:sz w:val="20"/>
+                <w:szCs w:val="20"/>
+              </w:rPr>
+              <w:t>Hoch</w:t>
+            </w:r>
+          </w:p>
+        </w:tc>
+      </w:tr>
+      <w:tr>
+        <w:tc>
+          <w:tcPr>
+            <w:tcW w:w="4048" w:type="dxa"/>
+            <w:tcBorders>
+              <w:left w:val="nil"/>
+            </w:tcBorders>
+          </w:tcPr>
+          <w:p>
+            <w:pPr>
+              <w:pStyle w:val="Lauftext"/>
+              <w:rPr>
+                <w:rFonts w:asciiTheme="majorHAnsi" w:hAnsiTheme="majorHAnsi"/>
+                <w:sz w:val="20"/>
+                <w:szCs w:val="20"/>
+              </w:rPr>
+            </w:pPr>
+            <w:r>
+              <w:rPr>
+                <w:rFonts w:asciiTheme="majorHAnsi" w:hAnsiTheme="majorHAnsi"/>
+                <w:sz w:val="20"/>
+                <w:szCs w:val="20"/>
+              </w:rPr>
+              <w:t>Dokumentation erstellen</w:t>
+            </w:r>
+          </w:p>
+        </w:tc>
+        <w:tc>
+          <w:tcPr>
+            <w:tcW w:w="4049" w:type="dxa"/>
+            <w:tcBorders>
+              <w:right w:val="nil"/>
+            </w:tcBorders>
+          </w:tcPr>
+          <w:p>
+            <w:pPr>
+              <w:pStyle w:val="Lauftext"/>
+              <w:keepNext/>
+              <w:rPr>
+                <w:rFonts w:asciiTheme="majorHAnsi" w:hAnsiTheme="majorHAnsi"/>
+                <w:sz w:val="20"/>
+                <w:szCs w:val="20"/>
+              </w:rPr>
+            </w:pPr>
+            <w:r>
+              <w:rPr>
+                <w:rFonts w:asciiTheme="majorHAnsi" w:hAnsiTheme="majorHAnsi"/>
+                <w:sz w:val="20"/>
+                <w:szCs w:val="20"/>
+              </w:rPr>
+              <w:t>Normal</w:t>
+            </w:r>
           </w:p>
         </w:tc>
       </w:tr>
@@ -18377,9 +18714,16 @@
           <w:sz w:val="20"/>
           <w:szCs w:val="20"/>
         </w:rPr>
-        <w:t>Kernfeature ABC</w:t>
+        <w:t xml:space="preserve">Kernfeature </w:t>
       </w:r>
       <w:bookmarkEnd w:id="56"/>
+      <w:r>
+        <w:rPr>
+          <w:sz w:val="20"/>
+          <w:szCs w:val="20"/>
+        </w:rPr>
+        <w:t>Laravel API</w:t>
+      </w:r>
     </w:p>
     <w:p>
       <w:pPr>
@@ -18397,6 +18741,69 @@
           <w:szCs w:val="20"/>
           <w:lang w:val="en-IE"/>
         </w:rPr>
+        <w:t xml:space="preserve">User sollen sich Registrieren und Anmelden können. Daten sollen gespeichert und erhallten werden können. </w:t>
+      </w:r>
+      <w:r>
+        <w:rPr>
+          <w:rFonts w:asciiTheme="majorHAnsi" w:hAnsiTheme="majorHAnsi"/>
+          <w:sz w:val="20"/>
+          <w:szCs w:val="20"/>
+          <w:lang w:val="en-IE"/>
+        </w:rPr>
+        <w:t>Die Daten sollen im JSON-Format ausgegeben werden</w:t>
+      </w:r>
+      <w:r>
+        <w:rPr>
+          <w:rFonts w:asciiTheme="majorHAnsi" w:hAnsiTheme="majorHAnsi"/>
+          <w:sz w:val="20"/>
+          <w:szCs w:val="20"/>
+          <w:lang w:val="en-IE"/>
+        </w:rPr>
+        <w:t>. Authentifizierung und Datensicherheit sind gewährleistet.</w:t>
+      </w:r>
+      <w:r>
+        <w:rPr>
+          <w:rFonts w:asciiTheme="majorHAnsi" w:hAnsiTheme="majorHAnsi"/>
+          <w:sz w:val="20"/>
+          <w:szCs w:val="20"/>
+          <w:lang w:val="en-IE"/>
+        </w:rPr>
+        <w:t xml:space="preserve"> Es sollen verständliche Fehlermeldungen ausgegeben warden.</w:t>
+      </w:r>
+    </w:p>
+    <w:p>
+      <w:pPr>
+        <w:pStyle w:val="berschrift3"/>
+        <w:rPr>
+          <w:szCs w:val="20"/>
+        </w:rPr>
+      </w:pPr>
+      <w:bookmarkStart w:id="57" w:name="_Toc529881986"/>
+      <w:r>
+        <w:rPr>
+          <w:szCs w:val="20"/>
+        </w:rPr>
+        <w:t>Use-Case für Abc</w:t>
+      </w:r>
+      <w:bookmarkEnd w:id="57"/>
+    </w:p>
+    <w:p>
+      <w:pPr>
+        <w:pStyle w:val="Lauftext"/>
+        <w:rPr>
+          <w:rFonts w:asciiTheme="majorHAnsi" w:hAnsiTheme="majorHAnsi"/>
+          <w:sz w:val="20"/>
+          <w:szCs w:val="20"/>
+          <w:lang w:val="fr-CH"/>
+        </w:rPr>
+      </w:pPr>
+      <w:r>
+        <w:rPr>
+          <w:rFonts w:asciiTheme="majorHAnsi" w:hAnsiTheme="majorHAnsi"/>
+          <w:sz w:val="20"/>
+          <w:szCs w:val="20"/>
+          <w:lang w:val="en-IE"/>
+        </w:rPr>
         <w:t xml:space="preserve">Lorem ipsum dolor sit amet, consectetuer adipiscing elit. Aenean commodo ligula eget dolor. </w:t>
       </w:r>
       <w:r>
@@ -18406,6 +18813,244 @@
           <w:szCs w:val="20"/>
           <w:lang w:val="fr-CH"/>
         </w:rPr>
+        <w:t>Aenean massa. Cum sociis natoque penatibus et magnis dis parturient montes, nascetur ridiculus mus. Donec quam felis, ultricies nec, pellentesque eu, pretium quis, sem. Nulla consequat massa quis enim. Donec pede justo, fringilla vel, aliquet nec, vulputate eget, arcu. In enim justo, rhoncus ut, imperdiet a, venenatis vitae, justo. Nullam dictum felis eu pede mollis pretium.</w:t>
+      </w:r>
+    </w:p>
+    <w:p>
+      <w:pPr>
+        <w:pStyle w:val="Lauftext"/>
+        <w:rPr>
+          <w:rFonts w:asciiTheme="majorHAnsi" w:hAnsiTheme="majorHAnsi"/>
+          <w:sz w:val="20"/>
+          <w:szCs w:val="20"/>
+          <w:lang w:val="fr-CH"/>
+        </w:rPr>
+      </w:pPr>
+    </w:p>
+    <w:p>
+      <w:pPr>
+        <w:pStyle w:val="berschrift3"/>
+        <w:rPr>
+          <w:szCs w:val="20"/>
+          <w:lang w:val="fr-CH"/>
+        </w:rPr>
+      </w:pPr>
+      <w:bookmarkStart w:id="58" w:name="_Toc529881987"/>
+      <w:r>
+        <w:rPr>
+          <w:szCs w:val="20"/>
+          <w:lang w:val="fr-CH"/>
+        </w:rPr>
+        <w:lastRenderedPageBreak/>
+        <w:t>Klassendiagramm</w:t>
+      </w:r>
+      <w:bookmarkEnd w:id="58"/>
+    </w:p>
+    <w:p>
+      <w:pPr>
+        <w:pStyle w:val="Lauftext"/>
+        <w:rPr>
+          <w:rFonts w:asciiTheme="majorHAnsi" w:hAnsiTheme="majorHAnsi"/>
+          <w:sz w:val="20"/>
+          <w:szCs w:val="20"/>
+          <w:lang w:val="fr-CH"/>
+        </w:rPr>
+      </w:pPr>
+      <w:r>
+        <w:rPr>
+          <w:rFonts w:asciiTheme="majorHAnsi" w:hAnsiTheme="majorHAnsi"/>
+          <w:sz w:val="20"/>
+          <w:szCs w:val="20"/>
+          <w:lang w:val="fr-CH"/>
+        </w:rPr>
+        <w:t>Lorem ipsum dolor sit amet, consectetuer adipiscing elit. Aenean commodo ligula eget dolor. Aenean massa. Cum sociis natoque penatibus et magnis dis parturient montes, nascetur ridiculus mus. Donec quam felis, ultricies nec, pellentesque eu, pretium quis, sem. Nulla consequat massa quis enim. Donec pede justo, fringilla vel, aliquet nec, vulputate eget, arcu. In enim justo, rhoncus ut, imperdiet a, venenatis vitae, justo. Nullam dictum felis eu pede mollis pretium.</w:t>
+      </w:r>
+    </w:p>
+    <w:p>
+      <w:pPr>
+        <w:pStyle w:val="Lauftext"/>
+        <w:rPr>
+          <w:rFonts w:asciiTheme="majorHAnsi" w:hAnsiTheme="majorHAnsi"/>
+          <w:sz w:val="20"/>
+          <w:szCs w:val="20"/>
+          <w:lang w:val="fr-CH"/>
+        </w:rPr>
+      </w:pPr>
+    </w:p>
+    <w:p>
+      <w:pPr>
+        <w:pStyle w:val="berschrift3"/>
+        <w:rPr>
+          <w:szCs w:val="20"/>
+          <w:lang w:val="fr-CH"/>
+        </w:rPr>
+      </w:pPr>
+      <w:bookmarkStart w:id="59" w:name="_Toc529881988"/>
+      <w:r>
+        <w:rPr>
+          <w:szCs w:val="20"/>
+          <w:lang w:val="fr-CH"/>
+        </w:rPr>
+        <w:t>GUI-Design / Mockup</w:t>
+      </w:r>
+      <w:bookmarkEnd w:id="59"/>
+    </w:p>
+    <w:p>
+      <w:pPr>
+        <w:pStyle w:val="Lauftext"/>
+        <w:rPr>
+          <w:rFonts w:asciiTheme="majorHAnsi" w:hAnsiTheme="majorHAnsi"/>
+          <w:sz w:val="20"/>
+          <w:szCs w:val="20"/>
+        </w:rPr>
+      </w:pPr>
+      <w:r>
+        <w:rPr>
+          <w:rFonts w:asciiTheme="majorHAnsi" w:hAnsiTheme="majorHAnsi"/>
+          <w:sz w:val="20"/>
+          <w:szCs w:val="20"/>
+          <w:lang w:val="fr-CH"/>
+        </w:rPr>
+        <w:t xml:space="preserve">Lorem ipsum dolor sit amet, consectetuer adipiscing elit. Aenean commodo ligula eget dolor. Aenean massa. Cum sociis natoque penatibus et magnis dis parturient montes, nascetur ridiculus mus. Donec quam felis, ultricies nec, pellentesque eu, pretium quis, sem. Nulla consequat massa quis enim. Donec pede justo, fringilla vel, aliquet nec, vulputate eget, arcu. In enim justo, rhoncus ut, imperdiet a, venenatis vitae, justo. </w:t>
+      </w:r>
+      <w:r>
+        <w:rPr>
+          <w:rFonts w:asciiTheme="majorHAnsi" w:hAnsiTheme="majorHAnsi"/>
+          <w:sz w:val="20"/>
+          <w:szCs w:val="20"/>
+        </w:rPr>
+        <w:t>Nullam dictum felis eu pede mollis pretium.</w:t>
+      </w:r>
+    </w:p>
+    <w:p>
+      <w:pPr>
+        <w:pStyle w:val="Lauftext"/>
+        <w:rPr>
+          <w:rFonts w:asciiTheme="majorHAnsi" w:hAnsiTheme="majorHAnsi"/>
+          <w:sz w:val="20"/>
+          <w:szCs w:val="20"/>
+        </w:rPr>
+      </w:pPr>
+    </w:p>
+    <w:p>
+      <w:pPr>
+        <w:pStyle w:val="berschrift3"/>
+        <w:rPr>
+          <w:szCs w:val="20"/>
+        </w:rPr>
+      </w:pPr>
+      <w:bookmarkStart w:id="60" w:name="_Toc529881989"/>
+      <w:r>
+        <w:rPr>
+          <w:szCs w:val="20"/>
+        </w:rPr>
+        <w:t>Konzeptioneller Aufbau</w:t>
+      </w:r>
+      <w:bookmarkEnd w:id="60"/>
+    </w:p>
+    <w:p>
+      <w:pPr>
+        <w:pStyle w:val="Lauftext"/>
+        <w:rPr>
+          <w:rFonts w:asciiTheme="majorHAnsi" w:hAnsiTheme="majorHAnsi"/>
+          <w:sz w:val="20"/>
+          <w:szCs w:val="20"/>
+          <w:lang w:val="fr-CH"/>
+        </w:rPr>
+      </w:pPr>
+      <w:r>
+        <w:rPr>
+          <w:rFonts w:asciiTheme="majorHAnsi" w:hAnsiTheme="majorHAnsi"/>
+          <w:sz w:val="20"/>
+          <w:szCs w:val="20"/>
+        </w:rPr>
+        <w:t xml:space="preserve">Lorem ipsum dolor sit amet, consectetuer adipiscing elit. </w:t>
+      </w:r>
+      <w:r>
+        <w:rPr>
+          <w:rFonts w:asciiTheme="majorHAnsi" w:hAnsiTheme="majorHAnsi"/>
+          <w:sz w:val="20"/>
+          <w:szCs w:val="20"/>
+          <w:lang w:val="en-IE"/>
+        </w:rPr>
+        <w:t xml:space="preserve">Aenean commodo ligula eget dolor. </w:t>
+      </w:r>
+      <w:r>
+        <w:rPr>
+          <w:rFonts w:asciiTheme="majorHAnsi" w:hAnsiTheme="majorHAnsi"/>
+          <w:sz w:val="20"/>
+          <w:szCs w:val="20"/>
+          <w:lang w:val="fr-CH"/>
+        </w:rPr>
+        <w:t>Aenean massa. Cum sociis natoque penatibus et magnis dis parturient montes, nascetur ridiculus mus. Donec quam felis, ultricies nec, pellentesque eu, pretium quis, sem. Nulla consequat massa quis enim. Donec pede justo, fringilla vel, aliquet nec, vulputate eget, arcu. In enim justo, rhoncus ut, imperdiet a, venenatis vitae, justo. Nullam dictum felis eu pede mollis pretium.</w:t>
+      </w:r>
+    </w:p>
+    <w:p>
+      <w:pPr>
+        <w:pStyle w:val="Lauftext"/>
+        <w:rPr>
+          <w:rFonts w:asciiTheme="majorHAnsi" w:hAnsiTheme="majorHAnsi"/>
+          <w:sz w:val="20"/>
+          <w:szCs w:val="20"/>
+          <w:lang w:val="fr-CH"/>
+        </w:rPr>
+      </w:pPr>
+    </w:p>
+    <w:p>
+      <w:pPr>
+        <w:pStyle w:val="berschrift2"/>
+        <w:rPr>
+          <w:caps/>
+          <w:sz w:val="20"/>
+          <w:szCs w:val="20"/>
+          <w:lang w:val="fr-CH"/>
+        </w:rPr>
+      </w:pPr>
+      <w:bookmarkStart w:id="61" w:name="_Toc529881990"/>
+      <w:r>
+        <w:rPr>
+          <w:sz w:val="20"/>
+          <w:szCs w:val="20"/>
+          <w:lang w:val="fr-CH"/>
+        </w:rPr>
+        <w:t>Kernfeature ZYZ</w:t>
+      </w:r>
+      <w:bookmarkEnd w:id="61"/>
+    </w:p>
+    <w:p>
+      <w:pPr>
+        <w:pStyle w:val="Lauftext"/>
+        <w:rPr>
+          <w:rFonts w:asciiTheme="majorHAnsi" w:hAnsiTheme="majorHAnsi"/>
+          <w:sz w:val="20"/>
+          <w:szCs w:val="20"/>
+        </w:rPr>
+      </w:pPr>
+      <w:r>
+        <w:rPr>
+          <w:rFonts w:asciiTheme="majorHAnsi" w:hAnsiTheme="majorHAnsi"/>
+          <w:sz w:val="20"/>
+          <w:szCs w:val="20"/>
+          <w:lang w:val="fr-CH"/>
+        </w:rPr>
+        <w:t xml:space="preserve">Lorem ipsum dolor sit amet, consectetuer adipiscing elit. </w:t>
+      </w:r>
+      <w:r>
+        <w:rPr>
+          <w:rFonts w:asciiTheme="majorHAnsi" w:hAnsiTheme="majorHAnsi"/>
+          <w:sz w:val="20"/>
+          <w:szCs w:val="20"/>
+          <w:lang w:val="en-IE"/>
+        </w:rPr>
+        <w:t xml:space="preserve">Aenean commodo ligula eget dolor. </w:t>
+      </w:r>
+      <w:r>
+        <w:rPr>
+          <w:rFonts w:asciiTheme="majorHAnsi" w:hAnsiTheme="majorHAnsi"/>
+          <w:sz w:val="20"/>
+          <w:szCs w:val="20"/>
+          <w:lang w:val="fr-CH"/>
+        </w:rPr>
         <w:t xml:space="preserve">Aenean massa. Cum sociis natoque penatibus et magnis dis parturient montes, nascetur ridiculus mus. Donec quam felis, ultricies nec, pellentesque eu, pretium quis, sem. Nulla consequat massa quis enim. Donec pede justo, fringilla vel, aliquet nec, vulputate eget, arcu. In enim justo, rhoncus ut, imperdiet a, venenatis vitae, justo. </w:t>
       </w:r>
       <w:r>
@@ -18434,14 +19079,14 @@
           <w:szCs w:val="20"/>
         </w:rPr>
       </w:pPr>
-      <w:bookmarkStart w:id="57" w:name="_Toc529881986"/>
-      <w:r>
-        <w:rPr>
-          <w:szCs w:val="20"/>
-        </w:rPr>
-        <w:t>Use-Case für Abc</w:t>
-      </w:r>
-      <w:bookmarkEnd w:id="57"/>
+      <w:bookmarkStart w:id="62" w:name="_Toc529881991"/>
+      <w:r>
+        <w:rPr>
+          <w:szCs w:val="20"/>
+        </w:rPr>
+        <w:t>Use-Case für zyz</w:t>
+      </w:r>
+      <w:bookmarkEnd w:id="62"/>
     </w:p>
     <w:p>
       <w:pPr>
@@ -18491,7 +19136,7 @@
           <w:lang w:val="fr-CH"/>
         </w:rPr>
       </w:pPr>
-      <w:bookmarkStart w:id="58" w:name="_Toc529881987"/>
+      <w:bookmarkStart w:id="63" w:name="_Toc529881992"/>
       <w:r>
         <w:rPr>
           <w:szCs w:val="20"/>
@@ -18499,7 +19144,7 @@
         </w:rPr>
         <w:t>Klassendiagramm</w:t>
       </w:r>
-      <w:bookmarkEnd w:id="58"/>
+      <w:bookmarkEnd w:id="63"/>
     </w:p>
     <w:p>
       <w:pPr>
@@ -18518,345 +19163,34 @@
           <w:szCs w:val="20"/>
           <w:lang w:val="fr-CH"/>
         </w:rPr>
-        <w:t xml:space="preserve">Lorem ipsum dolor sit amet, consectetuer adipiscing elit. Aenean commodo ligula eget dolor. Aenean massa. Cum sociis natoque penatibus et magnis dis parturient montes, nascetur ridiculus mus. Donec quam felis, ultricies nec, pellentesque eu, pretium quis, sem. Nulla consequat massa quis enim. Donec pede justo, fringilla </w:t>
-      </w:r>
-      <w:r>
+        <w:t>Lorem ipsum dolor sit amet, consectetuer adipiscing elit. Aenean commodo ligula eget dolor. Aenean massa. Cum sociis natoque penatibus et magnis dis parturient montes, nascetur ridiculus mus. Donec quam felis, ultricies nec, pellentesque eu, pretium quis, sem. Nulla consequat massa quis enim. Donec pede justo, fringilla vel, aliquet nec, vulputate eget, arcu. In enim justo, rhoncus ut, imperdiet a, venenatis vitae, justo. Nullam dictum felis eu pede mollis pretium.</w:t>
+      </w:r>
+    </w:p>
+    <w:p>
+      <w:pPr>
+        <w:pStyle w:val="Lauftext"/>
         <w:rPr>
           <w:rFonts w:asciiTheme="majorHAnsi" w:hAnsiTheme="majorHAnsi"/>
           <w:sz w:val="20"/>
           <w:szCs w:val="20"/>
           <w:lang w:val="fr-CH"/>
         </w:rPr>
-        <w:lastRenderedPageBreak/>
-        <w:t>vel, aliquet nec, vulputate eget, arcu. In enim justo, rhoncus ut, imperdiet a, venenatis vitae, justo. Nullam dictum felis eu pede mollis pretium.</w:t>
-      </w:r>
-    </w:p>
-    <w:p>
-      <w:pPr>
-        <w:pStyle w:val="Lauftext"/>
-        <w:rPr>
-          <w:rFonts w:asciiTheme="majorHAnsi" w:hAnsiTheme="majorHAnsi"/>
-          <w:sz w:val="20"/>
+      </w:pPr>
+    </w:p>
+    <w:p>
+      <w:pPr>
+        <w:pStyle w:val="berschrift3"/>
+        <w:rPr>
           <w:szCs w:val="20"/>
           <w:lang w:val="fr-CH"/>
         </w:rPr>
       </w:pPr>
-    </w:p>
-    <w:p>
-      <w:pPr>
-        <w:pStyle w:val="berschrift3"/>
+      <w:bookmarkStart w:id="64" w:name="_Toc529881993"/>
+      <w:r>
         <w:rPr>
           <w:szCs w:val="20"/>
           <w:lang w:val="fr-CH"/>
         </w:rPr>
-      </w:pPr>
-      <w:bookmarkStart w:id="59" w:name="_Toc529881988"/>
-      <w:r>
-        <w:rPr>
-          <w:szCs w:val="20"/>
-          <w:lang w:val="fr-CH"/>
-        </w:rPr>
-        <w:t>GUI-Design / Mockup</w:t>
-      </w:r>
-      <w:bookmarkEnd w:id="59"/>
-    </w:p>
-    <w:p>
-      <w:pPr>
-        <w:pStyle w:val="Lauftext"/>
-        <w:rPr>
-          <w:rFonts w:asciiTheme="majorHAnsi" w:hAnsiTheme="majorHAnsi"/>
-          <w:sz w:val="20"/>
-          <w:szCs w:val="20"/>
-        </w:rPr>
-      </w:pPr>
-      <w:r>
-        <w:rPr>
-          <w:rFonts w:asciiTheme="majorHAnsi" w:hAnsiTheme="majorHAnsi"/>
-          <w:sz w:val="20"/>
-          <w:szCs w:val="20"/>
-          <w:lang w:val="fr-CH"/>
-        </w:rPr>
-        <w:t xml:space="preserve">Lorem ipsum dolor sit amet, consectetuer adipiscing elit. Aenean commodo ligula eget dolor. Aenean massa. Cum sociis natoque penatibus et magnis dis parturient montes, nascetur ridiculus mus. Donec quam felis, ultricies nec, pellentesque eu, pretium quis, sem. Nulla consequat massa quis enim. Donec pede justo, fringilla vel, aliquet nec, vulputate eget, arcu. In enim justo, rhoncus ut, imperdiet a, venenatis vitae, justo. </w:t>
-      </w:r>
-      <w:r>
-        <w:rPr>
-          <w:rFonts w:asciiTheme="majorHAnsi" w:hAnsiTheme="majorHAnsi"/>
-          <w:sz w:val="20"/>
-          <w:szCs w:val="20"/>
-        </w:rPr>
-        <w:t>Nullam dictum felis eu pede mollis pretium.</w:t>
-      </w:r>
-    </w:p>
-    <w:p>
-      <w:pPr>
-        <w:pStyle w:val="Lauftext"/>
-        <w:rPr>
-          <w:rFonts w:asciiTheme="majorHAnsi" w:hAnsiTheme="majorHAnsi"/>
-          <w:sz w:val="20"/>
-          <w:szCs w:val="20"/>
-        </w:rPr>
-      </w:pPr>
-    </w:p>
-    <w:p>
-      <w:pPr>
-        <w:pStyle w:val="berschrift3"/>
-        <w:rPr>
-          <w:szCs w:val="20"/>
-        </w:rPr>
-      </w:pPr>
-      <w:bookmarkStart w:id="60" w:name="_Toc529881989"/>
-      <w:r>
-        <w:rPr>
-          <w:szCs w:val="20"/>
-        </w:rPr>
-        <w:t>Konzeptioneller Aufbau</w:t>
-      </w:r>
-      <w:bookmarkEnd w:id="60"/>
-    </w:p>
-    <w:p>
-      <w:pPr>
-        <w:pStyle w:val="Lauftext"/>
-        <w:rPr>
-          <w:rFonts w:asciiTheme="majorHAnsi" w:hAnsiTheme="majorHAnsi"/>
-          <w:sz w:val="20"/>
-          <w:szCs w:val="20"/>
-          <w:lang w:val="fr-CH"/>
-        </w:rPr>
-      </w:pPr>
-      <w:r>
-        <w:rPr>
-          <w:rFonts w:asciiTheme="majorHAnsi" w:hAnsiTheme="majorHAnsi"/>
-          <w:sz w:val="20"/>
-          <w:szCs w:val="20"/>
-        </w:rPr>
-        <w:t xml:space="preserve">Lorem ipsum dolor sit amet, consectetuer adipiscing elit. </w:t>
-      </w:r>
-      <w:r>
-        <w:rPr>
-          <w:rFonts w:asciiTheme="majorHAnsi" w:hAnsiTheme="majorHAnsi"/>
-          <w:sz w:val="20"/>
-          <w:szCs w:val="20"/>
-          <w:lang w:val="en-IE"/>
-        </w:rPr>
-        <w:t xml:space="preserve">Aenean commodo ligula eget dolor. </w:t>
-      </w:r>
-      <w:r>
-        <w:rPr>
-          <w:rFonts w:asciiTheme="majorHAnsi" w:hAnsiTheme="majorHAnsi"/>
-          <w:sz w:val="20"/>
-          <w:szCs w:val="20"/>
-          <w:lang w:val="fr-CH"/>
-        </w:rPr>
-        <w:t>Aenean massa. Cum sociis natoque penatibus et magnis dis parturient montes, nascetur ridiculus mus. Donec quam felis, ultricies nec, pellentesque eu, pretium quis, sem. Nulla consequat massa quis enim. Donec pede justo, fringilla vel, aliquet nec, vulputate eget, arcu. In enim justo, rhoncus ut, imperdiet a, venenatis vitae, justo. Nullam dictum felis eu pede mollis pretium.</w:t>
-      </w:r>
-    </w:p>
-    <w:p>
-      <w:pPr>
-        <w:pStyle w:val="Lauftext"/>
-        <w:rPr>
-          <w:rFonts w:asciiTheme="majorHAnsi" w:hAnsiTheme="majorHAnsi"/>
-          <w:sz w:val="20"/>
-          <w:szCs w:val="20"/>
-          <w:lang w:val="fr-CH"/>
-        </w:rPr>
-      </w:pPr>
-    </w:p>
-    <w:p>
-      <w:pPr>
-        <w:pStyle w:val="berschrift2"/>
-        <w:rPr>
-          <w:caps/>
-          <w:sz w:val="20"/>
-          <w:szCs w:val="20"/>
-          <w:lang w:val="fr-CH"/>
-        </w:rPr>
-      </w:pPr>
-      <w:bookmarkStart w:id="61" w:name="_Toc529881990"/>
-      <w:r>
-        <w:rPr>
-          <w:sz w:val="20"/>
-          <w:szCs w:val="20"/>
-          <w:lang w:val="fr-CH"/>
-        </w:rPr>
-        <w:t>Kernfeature ZYZ</w:t>
-      </w:r>
-      <w:bookmarkEnd w:id="61"/>
-    </w:p>
-    <w:p>
-      <w:pPr>
-        <w:pStyle w:val="Lauftext"/>
-        <w:rPr>
-          <w:rFonts w:asciiTheme="majorHAnsi" w:hAnsiTheme="majorHAnsi"/>
-          <w:sz w:val="20"/>
-          <w:szCs w:val="20"/>
-        </w:rPr>
-      </w:pPr>
-      <w:r>
-        <w:rPr>
-          <w:rFonts w:asciiTheme="majorHAnsi" w:hAnsiTheme="majorHAnsi"/>
-          <w:sz w:val="20"/>
-          <w:szCs w:val="20"/>
-          <w:lang w:val="fr-CH"/>
-        </w:rPr>
-        <w:t xml:space="preserve">Lorem ipsum dolor sit amet, consectetuer adipiscing elit. </w:t>
-      </w:r>
-      <w:r>
-        <w:rPr>
-          <w:rFonts w:asciiTheme="majorHAnsi" w:hAnsiTheme="majorHAnsi"/>
-          <w:sz w:val="20"/>
-          <w:szCs w:val="20"/>
-          <w:lang w:val="en-IE"/>
-        </w:rPr>
-        <w:t xml:space="preserve">Aenean commodo ligula eget dolor. </w:t>
-      </w:r>
-      <w:r>
-        <w:rPr>
-          <w:rFonts w:asciiTheme="majorHAnsi" w:hAnsiTheme="majorHAnsi"/>
-          <w:sz w:val="20"/>
-          <w:szCs w:val="20"/>
-          <w:lang w:val="fr-CH"/>
-        </w:rPr>
-        <w:t xml:space="preserve">Aenean massa. Cum sociis natoque penatibus et magnis dis parturient montes, nascetur ridiculus mus. Donec quam felis, ultricies nec, pellentesque eu, pretium quis, sem. Nulla consequat massa quis enim. Donec pede justo, fringilla vel, aliquet nec, vulputate eget, arcu. In enim justo, rhoncus ut, imperdiet a, venenatis vitae, justo. </w:t>
-      </w:r>
-      <w:r>
-        <w:rPr>
-          <w:rFonts w:asciiTheme="majorHAnsi" w:hAnsiTheme="majorHAnsi"/>
-          <w:sz w:val="20"/>
-          <w:szCs w:val="20"/>
-        </w:rPr>
-        <w:t>Nullam dictum felis eu pede mollis pretium.</w:t>
-      </w:r>
-    </w:p>
-    <w:p>
-      <w:pPr>
-        <w:pStyle w:val="Lauftext"/>
-        <w:rPr>
-          <w:rFonts w:asciiTheme="majorHAnsi" w:hAnsiTheme="majorHAnsi"/>
-          <w:sz w:val="20"/>
-          <w:szCs w:val="20"/>
-        </w:rPr>
-      </w:pPr>
-    </w:p>
-    <w:p>
-      <w:pPr>
-        <w:pStyle w:val="berschrift3"/>
-        <w:rPr>
-          <w:szCs w:val="20"/>
-        </w:rPr>
-      </w:pPr>
-      <w:bookmarkStart w:id="62" w:name="_Toc529881991"/>
-      <w:r>
-        <w:rPr>
-          <w:szCs w:val="20"/>
-        </w:rPr>
-        <w:t>Use-Case für zyz</w:t>
-      </w:r>
-      <w:bookmarkEnd w:id="62"/>
-    </w:p>
-    <w:p>
-      <w:pPr>
-        <w:pStyle w:val="Lauftext"/>
-        <w:rPr>
-          <w:rFonts w:asciiTheme="majorHAnsi" w:hAnsiTheme="majorHAnsi"/>
-          <w:sz w:val="20"/>
-          <w:szCs w:val="20"/>
-          <w:lang w:val="fr-CH"/>
-        </w:rPr>
-      </w:pPr>
-      <w:r>
-        <w:rPr>
-          <w:rFonts w:asciiTheme="majorHAnsi" w:hAnsiTheme="majorHAnsi"/>
-          <w:sz w:val="20"/>
-          <w:szCs w:val="20"/>
-          <w:lang w:val="en-IE"/>
-        </w:rPr>
-        <w:t xml:space="preserve">Lorem ipsum dolor sit amet, consectetuer adipiscing elit. Aenean commodo ligula eget dolor. </w:t>
-      </w:r>
-      <w:r>
-        <w:rPr>
-          <w:rFonts w:asciiTheme="majorHAnsi" w:hAnsiTheme="majorHAnsi"/>
-          <w:sz w:val="20"/>
-          <w:szCs w:val="20"/>
-          <w:lang w:val="fr-CH"/>
-        </w:rPr>
-        <w:t>Aenean massa. Cum sociis natoque penatibus et magnis dis parturient montes, nascetur ridiculus mus. Donec quam felis, ultricies nec, pellentesque eu, pretium quis, sem. Nulla consequat massa quis enim. Donec pede justo, fringilla vel, aliquet nec, vulputate eget, arcu. In enim justo, rhoncus ut, imperdiet a, venenatis vitae, justo. Nullam dictum felis eu pede mollis pretium.</w:t>
-      </w:r>
-    </w:p>
-    <w:p>
-      <w:pPr>
-        <w:pStyle w:val="Lauftext"/>
-        <w:rPr>
-          <w:rFonts w:asciiTheme="majorHAnsi" w:hAnsiTheme="majorHAnsi"/>
-          <w:sz w:val="20"/>
-          <w:szCs w:val="20"/>
-          <w:lang w:val="fr-CH"/>
-        </w:rPr>
-      </w:pPr>
-    </w:p>
-    <w:p>
-      <w:pPr>
-        <w:pStyle w:val="berschrift3"/>
-        <w:rPr>
-          <w:szCs w:val="20"/>
-          <w:lang w:val="fr-CH"/>
-        </w:rPr>
-      </w:pPr>
-      <w:bookmarkStart w:id="63" w:name="_Toc529881992"/>
-      <w:r>
-        <w:rPr>
-          <w:szCs w:val="20"/>
-          <w:lang w:val="fr-CH"/>
-        </w:rPr>
-        <w:t>Klassendiagramm</w:t>
-      </w:r>
-      <w:bookmarkEnd w:id="63"/>
-    </w:p>
-    <w:p>
-      <w:pPr>
-        <w:pStyle w:val="Lauftext"/>
-        <w:rPr>
-          <w:rFonts w:asciiTheme="majorHAnsi" w:hAnsiTheme="majorHAnsi"/>
-          <w:sz w:val="20"/>
-          <w:szCs w:val="20"/>
-          <w:lang w:val="fr-CH"/>
-        </w:rPr>
-      </w:pPr>
-      <w:r>
-        <w:rPr>
-          <w:rFonts w:asciiTheme="majorHAnsi" w:hAnsiTheme="majorHAnsi"/>
-          <w:sz w:val="20"/>
-          <w:szCs w:val="20"/>
-          <w:lang w:val="fr-CH"/>
-        </w:rPr>
-        <w:t>Lorem ipsum dolor sit amet, consectetuer adipiscing elit. Aenean commodo ligula eget dolor. Aenean massa. Cum sociis natoque penatibus et magnis dis parturient montes, nascetur ridiculus mus. Donec quam felis, ultricies nec, pellentesque eu, pretium quis, sem. Nulla consequat massa quis enim. Donec pede justo, fringilla vel, aliquet nec, vulputate eget, arcu. In enim justo, rhoncus ut, imperdiet a, venenatis vitae, justo. Nullam dictum felis eu pede mollis pretium.</w:t>
-      </w:r>
-    </w:p>
-    <w:p>
-      <w:pPr>
-        <w:pStyle w:val="Lauftext"/>
-        <w:rPr>
-          <w:rFonts w:asciiTheme="majorHAnsi" w:hAnsiTheme="majorHAnsi"/>
-          <w:sz w:val="20"/>
-          <w:szCs w:val="20"/>
-          <w:lang w:val="fr-CH"/>
-        </w:rPr>
-      </w:pPr>
-    </w:p>
-    <w:p>
-      <w:pPr>
-        <w:pStyle w:val="berschrift3"/>
-        <w:rPr>
-          <w:szCs w:val="20"/>
-          <w:lang w:val="fr-CH"/>
-        </w:rPr>
-      </w:pPr>
-      <w:bookmarkStart w:id="64" w:name="_Toc529881993"/>
-      <w:r>
-        <w:rPr>
-          <w:szCs w:val="20"/>
-          <w:lang w:val="fr-CH"/>
-        </w:rPr>
-        <w:lastRenderedPageBreak/>
         <w:t>GUI-Design / Mockup</w:t>
       </w:r>
       <w:bookmarkEnd w:id="64"/>
@@ -31393,37 +31727,12 @@
                       </w:rPr>
                       <w:t xml:space="preserve">twofold </w:t>
                     </w:r>
-                    <w:proofErr w:type="spellStart"/>
                     <w:r>
                       <w:rPr>
                         <w:sz w:val="16"/>
                         <w:szCs w:val="16"/>
                       </w:rPr>
-                      <w:t>asperger</w:t>
-                    </w:r>
-                    <w:proofErr w:type="spellEnd"/>
-                    <w:r>
-                      <w:rPr>
-                        <w:sz w:val="16"/>
-                        <w:szCs w:val="16"/>
-                      </w:rPr>
-                      <w:t xml:space="preserve"> </w:t>
-                    </w:r>
-                    <w:proofErr w:type="spellStart"/>
-                    <w:r>
-                      <w:rPr>
-                        <w:sz w:val="16"/>
-                        <w:szCs w:val="16"/>
-                      </w:rPr>
-                      <w:t>academy</w:t>
-                    </w:r>
-                    <w:proofErr w:type="spellEnd"/>
-                    <w:r>
-                      <w:rPr>
-                        <w:sz w:val="16"/>
-                        <w:szCs w:val="16"/>
-                      </w:rPr>
-                      <w:t xml:space="preserve"> </w:t>
+                      <w:t xml:space="preserve">asperger academy </w:t>
                     </w:r>
                     <w:r>
                       <w:rPr>
@@ -31437,23 +31746,7 @@
                         <w:sz w:val="16"/>
                         <w:szCs w:val="16"/>
                       </w:rPr>
-                      <w:t xml:space="preserve"> </w:t>
-                    </w:r>
-                    <w:proofErr w:type="spellStart"/>
-                    <w:r>
-                      <w:rPr>
-                        <w:sz w:val="16"/>
-                        <w:szCs w:val="16"/>
-                      </w:rPr>
-                      <w:t>Thurgauerstrasse</w:t>
-                    </w:r>
-                    <w:proofErr w:type="spellEnd"/>
-                    <w:r>
-                      <w:rPr>
-                        <w:sz w:val="16"/>
-                        <w:szCs w:val="16"/>
-                      </w:rPr>
-                      <w:t xml:space="preserve"> 54 </w:t>
+                      <w:t xml:space="preserve"> Thurgauerstrasse 54 </w:t>
                     </w:r>
                     <w:r>
                       <w:rPr>
@@ -31512,19 +31805,8 @@
                         <w:sz w:val="16"/>
                         <w:szCs w:val="16"/>
                       </w:rPr>
-                      <w:t xml:space="preserve"> </w:t>
+                      <w:t xml:space="preserve"> twofold.swiss</w:t>
                     </w:r>
-                    <w:proofErr w:type="spellStart"/>
-                    <w:proofErr w:type="gramStart"/>
-                    <w:r>
-                      <w:rPr>
-                        <w:sz w:val="16"/>
-                        <w:szCs w:val="16"/>
-                      </w:rPr>
-                      <w:t>twofold.swiss</w:t>
-                    </w:r>
-                    <w:proofErr w:type="spellEnd"/>
-                    <w:proofErr w:type="gramEnd"/>
                   </w:p>
                 </w:txbxContent>
               </v:textbox>
@@ -31984,28 +32266,6 @@
       </w:r>
     </w:p>
   </w:footnote>
-  <w:footnote w:id="10">
-    <w:p>
-      <w:pPr>
-        <w:pStyle w:val="Funotentext"/>
-      </w:pPr>
-      <w:r>
-        <w:rPr>
-          <w:rStyle w:val="Funotenzeichen"/>
-        </w:rPr>
-        <w:footnoteRef/>
-      </w:r>
-      <w:r>
-        <w:t xml:space="preserve"> </w:t>
-      </w:r>
-      <w:r>
-        <w:t>Aufgabenstellung Original gemäss Eingabe aus P</w:t>
-      </w:r>
-      <w:r>
-        <w:t>kOrg</w:t>
-      </w:r>
-    </w:p>
-  </w:footnote>
 </w:footnotes>
 </file>
 
@@ -32050,7 +32310,7 @@
           <wp:extent cx="1904365" cy="788035"/>
           <wp:effectExtent l="0" t="0" r="635" b="0"/>
           <wp:wrapNone/>
-          <wp:docPr id="99" name="Grafik 99"/>
+          <wp:docPr id="5" name="Grafik 5"/>
           <wp:cNvGraphicFramePr>
             <a:graphicFrameLocks xmlns:a="http://schemas.openxmlformats.org/drawingml/2006/main" noChangeAspect="1"/>
           </wp:cNvGraphicFramePr>
@@ -37189,6 +37449,119 @@
     </w:lvl>
   </w:abstractNum>
   <w:abstractNum w:abstractNumId="37" w15:restartNumberingAfterBreak="0">
+    <w:nsid w:val="70693D69"/>
+    <w:multiLevelType w:val="hybridMultilevel"/>
+    <w:tmpl w:val="3C2CF48C"/>
+    <w:lvl w:ilvl="0" w:tplc="08070001">
+      <w:start w:val="1"/>
+      <w:numFmt w:val="bullet"/>
+      <w:lvlText w:val=""/>
+      <w:lvlJc w:val="left"/>
+      <w:pPr>
+        <w:ind w:left="720" w:hanging="360"/>
+      </w:pPr>
+      <w:rPr>
+        <w:rFonts w:ascii="Symbol" w:hAnsi="Symbol" w:hint="default"/>
+      </w:rPr>
+    </w:lvl>
+    <w:lvl w:ilvl="1" w:tplc="08070003" w:tentative="1">
+      <w:start w:val="1"/>
+      <w:numFmt w:val="bullet"/>
+      <w:lvlText w:val="o"/>
+      <w:lvlJc w:val="left"/>
+      <w:pPr>
+        <w:ind w:left="1440" w:hanging="360"/>
+      </w:pPr>
+      <w:rPr>
+        <w:rFonts w:ascii="Courier New" w:hAnsi="Courier New" w:cs="Courier New" w:hint="default"/>
+      </w:rPr>
+    </w:lvl>
+    <w:lvl w:ilvl="2" w:tplc="08070005" w:tentative="1">
+      <w:start w:val="1"/>
+      <w:numFmt w:val="bullet"/>
+      <w:lvlText w:val=""/>
+      <w:lvlJc w:val="left"/>
+      <w:pPr>
+        <w:ind w:left="2160" w:hanging="360"/>
+      </w:pPr>
+      <w:rPr>
+        <w:rFonts w:ascii="Wingdings" w:hAnsi="Wingdings" w:hint="default"/>
+      </w:rPr>
+    </w:lvl>
+    <w:lvl w:ilvl="3" w:tplc="08070001" w:tentative="1">
+      <w:start w:val="1"/>
+      <w:numFmt w:val="bullet"/>
+      <w:lvlText w:val=""/>
+      <w:lvlJc w:val="left"/>
+      <w:pPr>
+        <w:ind w:left="2880" w:hanging="360"/>
+      </w:pPr>
+      <w:rPr>
+        <w:rFonts w:ascii="Symbol" w:hAnsi="Symbol" w:hint="default"/>
+      </w:rPr>
+    </w:lvl>
+    <w:lvl w:ilvl="4" w:tplc="08070003" w:tentative="1">
+      <w:start w:val="1"/>
+      <w:numFmt w:val="bullet"/>
+      <w:lvlText w:val="o"/>
+      <w:lvlJc w:val="left"/>
+      <w:pPr>
+        <w:ind w:left="3600" w:hanging="360"/>
+      </w:pPr>
+      <w:rPr>
+        <w:rFonts w:ascii="Courier New" w:hAnsi="Courier New" w:cs="Courier New" w:hint="default"/>
+      </w:rPr>
+    </w:lvl>
+    <w:lvl w:ilvl="5" w:tplc="08070005" w:tentative="1">
+      <w:start w:val="1"/>
+      <w:numFmt w:val="bullet"/>
+      <w:lvlText w:val=""/>
+      <w:lvlJc w:val="left"/>
+      <w:pPr>
+        <w:ind w:left="4320" w:hanging="360"/>
+      </w:pPr>
+      <w:rPr>
+        <w:rFonts w:ascii="Wingdings" w:hAnsi="Wingdings" w:hint="default"/>
+      </w:rPr>
+    </w:lvl>
+    <w:lvl w:ilvl="6" w:tplc="08070001" w:tentative="1">
+      <w:start w:val="1"/>
+      <w:numFmt w:val="bullet"/>
+      <w:lvlText w:val=""/>
+      <w:lvlJc w:val="left"/>
+      <w:pPr>
+        <w:ind w:left="5040" w:hanging="360"/>
+      </w:pPr>
+      <w:rPr>
+        <w:rFonts w:ascii="Symbol" w:hAnsi="Symbol" w:hint="default"/>
+      </w:rPr>
+    </w:lvl>
+    <w:lvl w:ilvl="7" w:tplc="08070003" w:tentative="1">
+      <w:start w:val="1"/>
+      <w:numFmt w:val="bullet"/>
+      <w:lvlText w:val="o"/>
+      <w:lvlJc w:val="left"/>
+      <w:pPr>
+        <w:ind w:left="5760" w:hanging="360"/>
+      </w:pPr>
+      <w:rPr>
+        <w:rFonts w:ascii="Courier New" w:hAnsi="Courier New" w:cs="Courier New" w:hint="default"/>
+      </w:rPr>
+    </w:lvl>
+    <w:lvl w:ilvl="8" w:tplc="08070005" w:tentative="1">
+      <w:start w:val="1"/>
+      <w:numFmt w:val="bullet"/>
+      <w:lvlText w:val=""/>
+      <w:lvlJc w:val="left"/>
+      <w:pPr>
+        <w:ind w:left="6480" w:hanging="360"/>
+      </w:pPr>
+      <w:rPr>
+        <w:rFonts w:ascii="Wingdings" w:hAnsi="Wingdings" w:hint="default"/>
+      </w:rPr>
+    </w:lvl>
+  </w:abstractNum>
+  <w:abstractNum w:abstractNumId="38" w15:restartNumberingAfterBreak="0">
     <w:nsid w:val="71D30990"/>
     <w:multiLevelType w:val="hybridMultilevel"/>
     <w:tmpl w:val="F21A96AA"/>
@@ -37301,7 +37674,7 @@
       </w:rPr>
     </w:lvl>
   </w:abstractNum>
-  <w:abstractNum w:abstractNumId="38" w15:restartNumberingAfterBreak="0">
+  <w:abstractNum w:abstractNumId="39" w15:restartNumberingAfterBreak="0">
     <w:nsid w:val="770847C5"/>
     <w:multiLevelType w:val="multilevel"/>
     <w:tmpl w:val="83BC3270"/>
@@ -37351,7 +37724,7 @@
       <w:lvlJc w:val="left"/>
     </w:lvl>
   </w:abstractNum>
-  <w:abstractNum w:abstractNumId="39" w15:restartNumberingAfterBreak="0">
+  <w:abstractNum w:abstractNumId="40" w15:restartNumberingAfterBreak="0">
     <w:nsid w:val="77F37288"/>
     <w:multiLevelType w:val="hybridMultilevel"/>
     <w:tmpl w:val="3014E012"/>
@@ -37464,7 +37837,7 @@
       </w:rPr>
     </w:lvl>
   </w:abstractNum>
-  <w:abstractNum w:abstractNumId="40" w15:restartNumberingAfterBreak="0">
+  <w:abstractNum w:abstractNumId="41" w15:restartNumberingAfterBreak="0">
     <w:nsid w:val="788B463E"/>
     <w:multiLevelType w:val="hybridMultilevel"/>
     <w:tmpl w:val="DAC44BCC"/>
@@ -37731,7 +38104,7 @@
       </w:rPr>
     </w:lvl>
   </w:abstractNum>
-  <w:abstractNum w:abstractNumId="41" w15:restartNumberingAfterBreak="0">
+  <w:abstractNum w:abstractNumId="42" w15:restartNumberingAfterBreak="0">
     <w:nsid w:val="7A060702"/>
     <w:multiLevelType w:val="hybridMultilevel"/>
     <w:tmpl w:val="EFAC47D8"/>
@@ -37844,7 +38217,7 @@
       </w:rPr>
     </w:lvl>
   </w:abstractNum>
-  <w:abstractNum w:abstractNumId="42" w15:restartNumberingAfterBreak="0">
+  <w:abstractNum w:abstractNumId="43" w15:restartNumberingAfterBreak="0">
     <w:nsid w:val="7B7B006D"/>
     <w:multiLevelType w:val="hybridMultilevel"/>
     <w:tmpl w:val="0316E67A"/>
@@ -38111,7 +38484,7 @@
       </w:rPr>
     </w:lvl>
   </w:abstractNum>
-  <w:abstractNum w:abstractNumId="43" w15:restartNumberingAfterBreak="0">
+  <w:abstractNum w:abstractNumId="44" w15:restartNumberingAfterBreak="0">
     <w:nsid w:val="7E8A3BA0"/>
     <w:multiLevelType w:val="hybridMultilevel"/>
     <w:tmpl w:val="71D0C26E"/>
@@ -38378,7 +38751,7 @@
       </w:rPr>
     </w:lvl>
   </w:abstractNum>
-  <w:abstractNum w:abstractNumId="44" w15:restartNumberingAfterBreak="0">
+  <w:abstractNum w:abstractNumId="45" w15:restartNumberingAfterBreak="0">
     <w:nsid w:val="7F331FD8"/>
     <w:multiLevelType w:val="hybridMultilevel"/>
     <w:tmpl w:val="783056C0"/>
@@ -38491,7 +38864,7 @@
       </w:rPr>
     </w:lvl>
   </w:abstractNum>
-  <w:abstractNum w:abstractNumId="45" w15:restartNumberingAfterBreak="0">
+  <w:abstractNum w:abstractNumId="46" w15:restartNumberingAfterBreak="0">
     <w:nsid w:val="7FA35294"/>
     <w:multiLevelType w:val="hybridMultilevel"/>
     <w:tmpl w:val="7B1E8C24"/>
@@ -38617,7 +38990,7 @@
     <w:abstractNumId w:val="14"/>
   </w:num>
   <w:num w:numId="5" w16cid:durableId="1181894308">
-    <w:abstractNumId w:val="42"/>
+    <w:abstractNumId w:val="43"/>
   </w:num>
   <w:num w:numId="6" w16cid:durableId="1253926985">
     <w:abstractNumId w:val="12"/>
@@ -38635,10 +39008,10 @@
     <w:abstractNumId w:val="21"/>
   </w:num>
   <w:num w:numId="11" w16cid:durableId="444928533">
-    <w:abstractNumId w:val="40"/>
+    <w:abstractNumId w:val="41"/>
   </w:num>
   <w:num w:numId="12" w16cid:durableId="933440266">
-    <w:abstractNumId w:val="43"/>
+    <w:abstractNumId w:val="44"/>
   </w:num>
   <w:num w:numId="13" w16cid:durableId="780301433">
     <w:abstractNumId w:val="9"/>
@@ -38650,10 +39023,10 @@
     <w:abstractNumId w:val="11"/>
   </w:num>
   <w:num w:numId="16" w16cid:durableId="1371997826">
-    <w:abstractNumId w:val="44"/>
+    <w:abstractNumId w:val="45"/>
   </w:num>
   <w:num w:numId="17" w16cid:durableId="1106195467">
-    <w:abstractNumId w:val="41"/>
+    <w:abstractNumId w:val="42"/>
   </w:num>
   <w:num w:numId="18" w16cid:durableId="234627142">
     <w:abstractNumId w:val="34"/>
@@ -38674,7 +39047,7 @@
     <w:abstractNumId w:val="20"/>
   </w:num>
   <w:num w:numId="24" w16cid:durableId="1351836123">
-    <w:abstractNumId w:val="38"/>
+    <w:abstractNumId w:val="39"/>
   </w:num>
   <w:num w:numId="25" w16cid:durableId="1031110230">
     <w:abstractNumId w:val="35"/>
@@ -38755,7 +39128,7 @@
     <w:abstractNumId w:val="22"/>
   </w:num>
   <w:num w:numId="33" w16cid:durableId="976032682">
-    <w:abstractNumId w:val="37"/>
+    <w:abstractNumId w:val="38"/>
   </w:num>
   <w:num w:numId="34" w16cid:durableId="1278681603">
     <w:abstractNumId w:val="32"/>
@@ -38764,7 +39137,7 @@
     <w:abstractNumId w:val="33"/>
   </w:num>
   <w:num w:numId="36" w16cid:durableId="276527186">
-    <w:abstractNumId w:val="45"/>
+    <w:abstractNumId w:val="46"/>
   </w:num>
   <w:num w:numId="37" w16cid:durableId="1038243732">
     <w:abstractNumId w:val="16"/>
@@ -38779,7 +39152,7 @@
     <w:abstractNumId w:val="26"/>
   </w:num>
   <w:num w:numId="41" w16cid:durableId="1719281879">
-    <w:abstractNumId w:val="39"/>
+    <w:abstractNumId w:val="40"/>
   </w:num>
   <w:num w:numId="42" w16cid:durableId="1769350081">
     <w:abstractNumId w:val="15"/>
@@ -38801,6 +39174,9 @@
   </w:num>
   <w:num w:numId="48" w16cid:durableId="1470056110">
     <w:abstractNumId w:val="7"/>
+  </w:num>
+  <w:num w:numId="49" w16cid:durableId="1003971910">
+    <w:abstractNumId w:val="37"/>
   </w:num>
   <w:numIdMacAtCleanup w:val="15"/>
 </w:numbering>
@@ -40895,31 +41271,33 @@
 </file>
 
 <file path=customXml/item1.xml><?xml version="1.0" encoding="utf-8"?>
-<b:Sources xmlns:b="http://schemas.openxmlformats.org/officeDocument/2006/bibliography" xmlns="http://schemas.openxmlformats.org/officeDocument/2006/bibliography" SelectedStyle="\APASixthEditionOfficeOnline.xsl" StyleName="APA" Version="6">
-  <b:Source>
-    <b:Tag>Authr</b:Tag>
-    <b:SourceType>Book</b:SourceType>
-    <b:Guid>{BA01FD2C-EDFC-4D13-8F46-679005D5D2FB}</b:Guid>
-    <b:Author>
-      <b:Author>
-        <b:NameList>
-          <b:Person>
-            <b:Last>Autor</b:Last>
-            <b:First>Anton</b:First>
-          </b:Person>
-        </b:NameList>
-      </b:Author>
-    </b:Author>
-    <b:Title>Titel</b:Title>
-    <b:Year>Jahr</b:Year>
-    <b:City>Ort</b:City>
-    <b:Publisher>Verleger</b:Publisher>
-    <b:RefOrder>1</b:RefOrder>
-  </b:Source>
-</b:Sources>
+<p:properties xmlns:p="http://schemas.microsoft.com/office/2006/metadata/properties" xmlns:xsi="http://www.w3.org/2001/XMLSchema-instance" xmlns:pc="http://schemas.microsoft.com/office/infopath/2007/PartnerControls">
+  <documentManagement>
+    <SharedWithUsers xmlns="d7fe2ae8-628c-4fb0-bcad-00abd444cca0">
+      <UserInfo>
+        <DisplayName>Nicola Gassmann</DisplayName>
+        <AccountId>228</AccountId>
+        <AccountType/>
+      </UserInfo>
+    </SharedWithUsers>
+    <lcf76f155ced4ddcb4097134ff3c332f xmlns="1cf86954-8cca-47b9-a854-775541aafe11">
+      <Terms xmlns="http://schemas.microsoft.com/office/infopath/2007/PartnerControls"/>
+    </lcf76f155ced4ddcb4097134ff3c332f>
+    <TaxCatchAll xmlns="d7fe2ae8-628c-4fb0-bcad-00abd444cca0" xsi:nil="true"/>
+  </documentManagement>
+</p:properties>
 </file>
 
 <file path=customXml/item2.xml><?xml version="1.0" encoding="utf-8"?>
+<?mso-contentType ?>
+<FormTemplates xmlns="http://schemas.microsoft.com/sharepoint/v3/contenttype/forms">
+  <Display>DocumentLibraryForm</Display>
+  <Edit>DocumentLibraryForm</Edit>
+  <New>DocumentLibraryForm</New>
+</FormTemplates>
+</file>
+
+<file path=customXml/item3.xml><?xml version="1.0" encoding="utf-8"?>
 <ct:contentTypeSchema xmlns:ct="http://schemas.microsoft.com/office/2006/metadata/contentType" xmlns:ma="http://schemas.microsoft.com/office/2006/metadata/properties/metaAttributes" ct:_="" ma:_="" ma:contentTypeName="Document" ma:contentTypeID="0x010100F9B9DD5533B73F42A97AA0809DE34DC5" ma:contentTypeVersion="16" ma:contentTypeDescription="Create a new document." ma:contentTypeScope="" ma:versionID="328345e9a6a275de94ab2d59967810a6">
   <xsd:schema xmlns:xsd="http://www.w3.org/2001/XMLSchema" xmlns:xs="http://www.w3.org/2001/XMLSchema" xmlns:p="http://schemas.microsoft.com/office/2006/metadata/properties" xmlns:ns2="1cf86954-8cca-47b9-a854-775541aafe11" xmlns:ns3="d7fe2ae8-628c-4fb0-bcad-00abd444cca0" targetNamespace="http://schemas.microsoft.com/office/2006/metadata/properties" ma:root="true" ma:fieldsID="f119414a367d7667aaac1195e3503275" ns2:_="" ns3:_="">
     <xsd:import namespace="1cf86954-8cca-47b9-a854-775541aafe11"/>
@@ -41162,42 +41540,51 @@
 </ct:contentTypeSchema>
 </file>
 
-<file path=customXml/item3.xml><?xml version="1.0" encoding="utf-8"?>
-<?mso-contentType ?>
-<FormTemplates xmlns="http://schemas.microsoft.com/sharepoint/v3/contenttype/forms">
-  <Display>DocumentLibraryForm</Display>
-  <Edit>DocumentLibraryForm</Edit>
-  <New>DocumentLibraryForm</New>
-</FormTemplates>
-</file>
-
 <file path=customXml/item4.xml><?xml version="1.0" encoding="utf-8"?>
-<p:properties xmlns:p="http://schemas.microsoft.com/office/2006/metadata/properties" xmlns:xsi="http://www.w3.org/2001/XMLSchema-instance" xmlns:pc="http://schemas.microsoft.com/office/infopath/2007/PartnerControls">
-  <documentManagement>
-    <SharedWithUsers xmlns="d7fe2ae8-628c-4fb0-bcad-00abd444cca0">
-      <UserInfo>
-        <DisplayName>Nicola Gassmann</DisplayName>
-        <AccountId>228</AccountId>
-        <AccountType/>
-      </UserInfo>
-    </SharedWithUsers>
-    <lcf76f155ced4ddcb4097134ff3c332f xmlns="1cf86954-8cca-47b9-a854-775541aafe11">
-      <Terms xmlns="http://schemas.microsoft.com/office/infopath/2007/PartnerControls"/>
-    </lcf76f155ced4ddcb4097134ff3c332f>
-    <TaxCatchAll xmlns="d7fe2ae8-628c-4fb0-bcad-00abd444cca0" xsi:nil="true"/>
-  </documentManagement>
-</p:properties>
+<b:Sources xmlns:b="http://schemas.openxmlformats.org/officeDocument/2006/bibliography" xmlns="http://schemas.openxmlformats.org/officeDocument/2006/bibliography" SelectedStyle="\APASixthEditionOfficeOnline.xsl" StyleName="APA" Version="6">
+  <b:Source>
+    <b:Tag>Authr</b:Tag>
+    <b:SourceType>Book</b:SourceType>
+    <b:Guid>{BA01FD2C-EDFC-4D13-8F46-679005D5D2FB}</b:Guid>
+    <b:Author>
+      <b:Author>
+        <b:NameList>
+          <b:Person>
+            <b:Last>Autor</b:Last>
+            <b:First>Anton</b:First>
+          </b:Person>
+        </b:NameList>
+      </b:Author>
+    </b:Author>
+    <b:Title>Titel</b:Title>
+    <b:Year>Jahr</b:Year>
+    <b:City>Ort</b:City>
+    <b:Publisher>Verleger</b:Publisher>
+    <b:RefOrder>1</b:RefOrder>
+  </b:Source>
+</b:Sources>
 </file>
 
 <file path=customXml/itemProps1.xml><?xml version="1.0" encoding="utf-8"?>
-<ds:datastoreItem xmlns:ds="http://schemas.openxmlformats.org/officeDocument/2006/customXml" ds:itemID="{641A501F-5856-B74E-81EC-17AA83297DF6}">
+<ds:datastoreItem xmlns:ds="http://schemas.openxmlformats.org/officeDocument/2006/customXml" ds:itemID="{AEAB193A-0B35-45ED-9423-E63FC15D0D3B}">
   <ds:schemaRefs>
-    <ds:schemaRef ds:uri="http://schemas.openxmlformats.org/officeDocument/2006/bibliography"/>
+    <ds:schemaRef ds:uri="http://schemas.microsoft.com/office/2006/metadata/properties"/>
+    <ds:schemaRef ds:uri="http://schemas.microsoft.com/office/infopath/2007/PartnerControls"/>
+    <ds:schemaRef ds:uri="d7fe2ae8-628c-4fb0-bcad-00abd444cca0"/>
+    <ds:schemaRef ds:uri="1cf86954-8cca-47b9-a854-775541aafe11"/>
   </ds:schemaRefs>
 </ds:datastoreItem>
 </file>
 
 <file path=customXml/itemProps2.xml><?xml version="1.0" encoding="utf-8"?>
+<ds:datastoreItem xmlns:ds="http://schemas.openxmlformats.org/officeDocument/2006/customXml" ds:itemID="{1AF5B931-A8D1-40E1-AF1E-15ECCB0C1E54}">
+  <ds:schemaRefs>
+    <ds:schemaRef ds:uri="http://schemas.microsoft.com/sharepoint/v3/contenttype/forms"/>
+  </ds:schemaRefs>
+</ds:datastoreItem>
+</file>
+
+<file path=customXml/itemProps3.xml><?xml version="1.0" encoding="utf-8"?>
 <ds:datastoreItem xmlns:ds="http://schemas.openxmlformats.org/officeDocument/2006/customXml" ds:itemID="{0B9FACB1-EAD1-4AC3-88A7-BD80C4399749}">
   <ds:schemaRefs>
     <ds:schemaRef ds:uri="http://schemas.microsoft.com/office/2006/metadata/contentType"/>
@@ -41216,21 +41603,10 @@
 </ds:datastoreItem>
 </file>
 
-<file path=customXml/itemProps3.xml><?xml version="1.0" encoding="utf-8"?>
-<ds:datastoreItem xmlns:ds="http://schemas.openxmlformats.org/officeDocument/2006/customXml" ds:itemID="{1AF5B931-A8D1-40E1-AF1E-15ECCB0C1E54}">
+<file path=customXml/itemProps4.xml><?xml version="1.0" encoding="utf-8"?>
+<ds:datastoreItem xmlns:ds="http://schemas.openxmlformats.org/officeDocument/2006/customXml" ds:itemID="{641A501F-5856-B74E-81EC-17AA83297DF6}">
   <ds:schemaRefs>
-    <ds:schemaRef ds:uri="http://schemas.microsoft.com/sharepoint/v3/contenttype/forms"/>
-  </ds:schemaRefs>
-</ds:datastoreItem>
-</file>
-
-<file path=customXml/itemProps4.xml><?xml version="1.0" encoding="utf-8"?>
-<ds:datastoreItem xmlns:ds="http://schemas.openxmlformats.org/officeDocument/2006/customXml" ds:itemID="{AEAB193A-0B35-45ED-9423-E63FC15D0D3B}">
-  <ds:schemaRefs>
-    <ds:schemaRef ds:uri="http://schemas.microsoft.com/office/2006/metadata/properties"/>
-    <ds:schemaRef ds:uri="http://schemas.microsoft.com/office/infopath/2007/PartnerControls"/>
-    <ds:schemaRef ds:uri="d7fe2ae8-628c-4fb0-bcad-00abd444cca0"/>
-    <ds:schemaRef ds:uri="1cf86954-8cca-47b9-a854-775541aafe11"/>
+    <ds:schemaRef ds:uri="http://schemas.openxmlformats.org/officeDocument/2006/bibliography"/>
   </ds:schemaRefs>
 </ds:datastoreItem>
 </file>
</xml_diff>